<commit_message>
write Chuong 3 and update Chuong 4
</commit_message>
<xml_diff>
--- a/Luận Văn/Chương IV.docx
+++ b/Luận Văn/Chương IV.docx
@@ -1,9 +1,10 @@
 
 <file path=word/document.xml><?xml version="1.0" encoding="utf-8"?>
-<w:document xmlns:wpc="http://schemas.microsoft.com/office/word/2010/wordprocessingCanvas" xmlns:cx="http://schemas.microsoft.com/office/drawing/2014/chartex" xmlns:cx1="http://schemas.microsoft.com/office/drawing/2015/9/8/chartex" xmlns:cx2="http://schemas.microsoft.com/office/drawing/2015/10/21/chartex" xmlns:cx3="http://schemas.microsoft.com/office/drawing/2016/5/9/chartex" xmlns:cx4="http://schemas.microsoft.com/office/drawing/2016/5/10/chartex" xmlns:cx5="http://schemas.microsoft.com/office/drawing/2016/5/11/chartex" xmlns:cx6="http://schemas.microsoft.com/office/drawing/2016/5/12/chartex" xmlns:cx7="http://schemas.microsoft.com/office/drawing/2016/5/13/chartex" xmlns:cx8="http://schemas.microsoft.com/office/drawing/2016/5/14/chartex" xmlns:mc="http://schemas.openxmlformats.org/markup-compatibility/2006" xmlns:aink="http://schemas.microsoft.com/office/drawing/2016/ink" xmlns:am3d="http://schemas.microsoft.com/office/drawing/2017/model3d" xmlns:o="urn:schemas-microsoft-com:office:office" xmlns:r="http://schemas.openxmlformats.org/officeDocument/2006/relationships" xmlns:m="http://schemas.openxmlformats.org/officeDocument/2006/math" xmlns:v="urn:schemas-microsoft-com:vml" xmlns:wp14="http://schemas.microsoft.com/office/word/2010/wordprocessingDrawing" xmlns:wp="http://schemas.openxmlformats.org/drawingml/2006/wordprocessingDrawing" xmlns:w10="urn:schemas-microsoft-com:office:word" xmlns:w="http://schemas.openxmlformats.org/wordprocessingml/2006/main" xmlns:w14="http://schemas.microsoft.com/office/word/2010/wordml" xmlns:w15="http://schemas.microsoft.com/office/word/2012/wordml" xmlns:w16cid="http://schemas.microsoft.com/office/word/2016/wordml/cid" xmlns:w16se="http://schemas.microsoft.com/office/word/2015/wordml/symex" xmlns:wpg="http://schemas.microsoft.com/office/word/2010/wordprocessingGroup" xmlns:wpi="http://schemas.microsoft.com/office/word/2010/wordprocessingInk" xmlns:wne="http://schemas.microsoft.com/office/word/2006/wordml" xmlns:wps="http://schemas.microsoft.com/office/word/2010/wordprocessingShape" mc:Ignorable="w14 w15 w16se w16cid wp14">
+<w:document xmlns:wpc="http://schemas.microsoft.com/office/word/2010/wordprocessingCanvas" xmlns:cx="http://schemas.microsoft.com/office/drawing/2014/chartex" xmlns:cx1="http://schemas.microsoft.com/office/drawing/2015/9/8/chartex" xmlns:cx2="http://schemas.microsoft.com/office/drawing/2015/10/21/chartex" xmlns:cx3="http://schemas.microsoft.com/office/drawing/2016/5/9/chartex" xmlns:cx4="http://schemas.microsoft.com/office/drawing/2016/5/10/chartex" xmlns:cx5="http://schemas.microsoft.com/office/drawing/2016/5/11/chartex" xmlns:cx6="http://schemas.microsoft.com/office/drawing/2016/5/12/chartex" xmlns:cx7="http://schemas.microsoft.com/office/drawing/2016/5/13/chartex" xmlns:cx8="http://schemas.microsoft.com/office/drawing/2016/5/14/chartex" xmlns:mc="http://schemas.openxmlformats.org/markup-compatibility/2006" xmlns:aink="http://schemas.microsoft.com/office/drawing/2016/ink" xmlns:am3d="http://schemas.microsoft.com/office/drawing/2017/model3d" xmlns:o="urn:schemas-microsoft-com:office:office" xmlns:r="http://schemas.openxmlformats.org/officeDocument/2006/relationships" xmlns:m="http://schemas.openxmlformats.org/officeDocument/2006/math" xmlns:v="urn:schemas-microsoft-com:vml" xmlns:wp14="http://schemas.microsoft.com/office/word/2010/wordprocessingDrawing" xmlns:wp="http://schemas.openxmlformats.org/drawingml/2006/wordprocessingDrawing" xmlns:w10="urn:schemas-microsoft-com:office:word" xmlns:w="http://schemas.openxmlformats.org/wordprocessingml/2006/main" xmlns:w14="http://schemas.microsoft.com/office/word/2010/wordml" xmlns:w15="http://schemas.microsoft.com/office/word/2012/wordml" xmlns:w16cex="http://schemas.microsoft.com/office/word/2018/wordml/cex" xmlns:w16cid="http://schemas.microsoft.com/office/word/2016/wordml/cid" xmlns:w16="http://schemas.microsoft.com/office/word/2018/wordml" xmlns:w16se="http://schemas.microsoft.com/office/word/2015/wordml/symex" xmlns:wpg="http://schemas.microsoft.com/office/word/2010/wordprocessingGroup" xmlns:wpi="http://schemas.microsoft.com/office/word/2010/wordprocessingInk" xmlns:wne="http://schemas.microsoft.com/office/word/2006/wordml" xmlns:wps="http://schemas.microsoft.com/office/word/2010/wordprocessingShape" mc:Ignorable="w14 w15 w16se w16cid w16 w16cex wp14">
   <w:body>
     <w:p>
       <w:pPr>
+        <w:spacing w:line="360" w:lineRule="auto"/>
         <w:jc w:val="center"/>
         <w:rPr>
           <w:rFonts w:ascii="Arial" w:hAnsi="Arial" w:cs="Arial"/>
@@ -28,6 +29,7 @@
     </w:p>
     <w:p>
       <w:pPr>
+        <w:spacing w:line="360" w:lineRule="auto"/>
         <w:rPr>
           <w:rFonts w:ascii="Arial" w:hAnsi="Arial" w:cs="Arial"/>
           <w:sz w:val="28"/>
@@ -38,7 +40,7 @@
     </w:p>
     <w:p>
       <w:pPr>
-        <w:spacing w:before="100" w:beforeAutospacing="1" w:after="100" w:afterAutospacing="1"/>
+        <w:spacing w:before="100" w:beforeAutospacing="1" w:after="100" w:afterAutospacing="1" w:line="360" w:lineRule="auto"/>
         <w:rPr>
           <w:rFonts w:ascii="Arial" w:eastAsia="Times New Roman" w:hAnsi="Arial" w:cs="Arial"/>
           <w:b/>
@@ -60,7 +62,7 @@
     </w:p>
     <w:p>
       <w:pPr>
-        <w:spacing w:before="100" w:beforeAutospacing="1" w:after="100" w:afterAutospacing="1"/>
+        <w:spacing w:before="100" w:beforeAutospacing="1" w:after="100" w:afterAutospacing="1" w:line="360" w:lineRule="auto"/>
         <w:rPr>
           <w:rFonts w:ascii="Arial" w:eastAsia="Times New Roman" w:hAnsi="Arial" w:cs="Arial"/>
           <w:sz w:val="28"/>
@@ -75,12 +77,12 @@
           <w:sz w:val="28"/>
           <w:szCs w:val="28"/>
         </w:rPr>
-        <w:t xml:space="preserve">4.1.1 Python </w:t>
+        <w:t>4.1.1 Python</w:t>
       </w:r>
     </w:p>
     <w:p>
       <w:pPr>
-        <w:spacing w:before="100" w:beforeAutospacing="1" w:after="100" w:afterAutospacing="1"/>
+        <w:spacing w:before="100" w:beforeAutospacing="1" w:after="100" w:afterAutospacing="1" w:line="360" w:lineRule="auto"/>
         <w:rPr>
           <w:rFonts w:ascii="Arial" w:eastAsia="Times New Roman" w:hAnsi="Arial" w:cs="Arial"/>
           <w:sz w:val="28"/>
@@ -800,7 +802,7 @@
     </w:p>
     <w:p>
       <w:pPr>
-        <w:spacing w:before="100" w:beforeAutospacing="1" w:after="100" w:afterAutospacing="1"/>
+        <w:spacing w:before="100" w:beforeAutospacing="1" w:after="100" w:afterAutospacing="1" w:line="360" w:lineRule="auto"/>
         <w:rPr>
           <w:rFonts w:ascii="Arial" w:eastAsia="Times New Roman" w:hAnsi="Arial" w:cs="Arial"/>
           <w:sz w:val="28"/>
@@ -880,7 +882,7 @@
     </w:p>
     <w:p>
       <w:pPr>
-        <w:spacing w:before="100" w:beforeAutospacing="1" w:after="100" w:afterAutospacing="1"/>
+        <w:spacing w:before="100" w:beforeAutospacing="1" w:after="100" w:afterAutospacing="1" w:line="360" w:lineRule="auto"/>
         <w:rPr>
           <w:rFonts w:ascii="Arial" w:eastAsia="Times New Roman" w:hAnsi="Arial" w:cs="Arial"/>
           <w:sz w:val="28"/>
@@ -1564,7 +1566,7 @@
     </w:p>
     <w:p>
       <w:pPr>
-        <w:spacing w:before="100" w:beforeAutospacing="1" w:after="100" w:afterAutospacing="1"/>
+        <w:spacing w:before="100" w:beforeAutospacing="1" w:after="100" w:afterAutospacing="1" w:line="360" w:lineRule="auto"/>
         <w:rPr>
           <w:rFonts w:ascii="Arial" w:eastAsia="Times New Roman" w:hAnsi="Arial" w:cs="Arial"/>
           <w:sz w:val="28"/>
@@ -1626,7 +1628,7 @@
     </w:p>
     <w:p>
       <w:pPr>
-        <w:spacing w:before="100" w:beforeAutospacing="1" w:after="100" w:afterAutospacing="1"/>
+        <w:spacing w:before="100" w:beforeAutospacing="1" w:after="100" w:afterAutospacing="1" w:line="360" w:lineRule="auto"/>
         <w:rPr>
           <w:rFonts w:ascii="Arial" w:eastAsia="Times New Roman" w:hAnsi="Arial" w:cs="Arial"/>
           <w:sz w:val="28"/>
@@ -2525,7 +2527,7 @@
     </w:p>
     <w:p>
       <w:pPr>
-        <w:spacing w:before="100" w:beforeAutospacing="1" w:after="100" w:afterAutospacing="1"/>
+        <w:spacing w:before="100" w:beforeAutospacing="1" w:after="100" w:afterAutospacing="1" w:line="360" w:lineRule="auto"/>
         <w:rPr>
           <w:rFonts w:ascii="Arial" w:eastAsia="Times New Roman" w:hAnsi="Arial" w:cs="Arial"/>
           <w:sz w:val="28"/>
@@ -2587,7 +2589,7 @@
     </w:p>
     <w:p>
       <w:pPr>
-        <w:spacing w:before="100" w:beforeAutospacing="1" w:after="100" w:afterAutospacing="1"/>
+        <w:spacing w:before="100" w:beforeAutospacing="1" w:after="100" w:afterAutospacing="1" w:line="360" w:lineRule="auto"/>
         <w:rPr>
           <w:rFonts w:ascii="Arial" w:eastAsia="Times New Roman" w:hAnsi="Arial" w:cs="Arial"/>
           <w:sz w:val="28"/>
@@ -3077,6 +3079,7 @@
           <w:sz w:val="28"/>
           <w:szCs w:val="28"/>
         </w:rPr>
+        <w:lastRenderedPageBreak/>
         <w:t>thường</w:t>
       </w:r>
       <w:proofErr w:type="spellEnd"/>
@@ -3379,7 +3382,7 @@
     </w:p>
     <w:p>
       <w:pPr>
-        <w:spacing w:before="100" w:beforeAutospacing="1" w:after="100" w:afterAutospacing="1"/>
+        <w:spacing w:before="100" w:beforeAutospacing="1" w:after="100" w:afterAutospacing="1" w:line="360" w:lineRule="auto"/>
         <w:rPr>
           <w:rFonts w:ascii="Arial" w:eastAsia="Times New Roman" w:hAnsi="Arial" w:cs="Arial"/>
           <w:sz w:val="28"/>
@@ -3495,7 +3498,7 @@
     </w:p>
     <w:p>
       <w:pPr>
-        <w:spacing w:before="100" w:beforeAutospacing="1" w:after="100" w:afterAutospacing="1"/>
+        <w:spacing w:before="100" w:beforeAutospacing="1" w:after="100" w:afterAutospacing="1" w:line="360" w:lineRule="auto"/>
         <w:rPr>
           <w:rFonts w:ascii="Arial" w:eastAsia="Times New Roman" w:hAnsi="Arial" w:cs="Arial"/>
           <w:sz w:val="28"/>
@@ -4314,7 +4317,7 @@
     </w:p>
     <w:p>
       <w:pPr>
-        <w:spacing w:before="100" w:beforeAutospacing="1" w:after="100" w:afterAutospacing="1"/>
+        <w:spacing w:before="100" w:beforeAutospacing="1" w:after="100" w:afterAutospacing="1" w:line="360" w:lineRule="auto"/>
         <w:rPr>
           <w:rFonts w:ascii="Arial" w:eastAsia="Times New Roman" w:hAnsi="Arial" w:cs="Arial"/>
           <w:sz w:val="28"/>
@@ -4324,7 +4327,7 @@
     </w:p>
     <w:p>
       <w:pPr>
-        <w:spacing w:before="100" w:beforeAutospacing="1" w:after="100" w:afterAutospacing="1"/>
+        <w:spacing w:before="100" w:beforeAutospacing="1" w:after="100" w:afterAutospacing="1" w:line="360" w:lineRule="auto"/>
         <w:rPr>
           <w:rFonts w:ascii="Arial" w:eastAsia="Times New Roman" w:hAnsi="Arial" w:cs="Arial"/>
           <w:sz w:val="28"/>
@@ -4339,7 +4342,6 @@
           <w:sz w:val="28"/>
           <w:szCs w:val="28"/>
         </w:rPr>
-        <w:lastRenderedPageBreak/>
         <w:t xml:space="preserve">4.1.2 </w:t>
       </w:r>
       <w:proofErr w:type="spellStart"/>
@@ -4367,7 +4369,7 @@
     </w:p>
     <w:p>
       <w:pPr>
-        <w:spacing w:before="100" w:beforeAutospacing="1" w:after="100" w:afterAutospacing="1"/>
+        <w:spacing w:before="100" w:beforeAutospacing="1" w:after="100" w:afterAutospacing="1" w:line="360" w:lineRule="auto"/>
         <w:rPr>
           <w:rFonts w:ascii="Arial" w:eastAsia="Times New Roman" w:hAnsi="Arial" w:cs="Arial"/>
           <w:sz w:val="28"/>
@@ -5747,7 +5749,7 @@
     </w:p>
     <w:p>
       <w:pPr>
-        <w:spacing w:before="100" w:beforeAutospacing="1" w:after="100" w:afterAutospacing="1"/>
+        <w:spacing w:before="100" w:beforeAutospacing="1" w:after="100" w:afterAutospacing="1" w:line="360" w:lineRule="auto"/>
         <w:rPr>
           <w:rFonts w:ascii="Arial" w:eastAsia="Times New Roman" w:hAnsi="Arial" w:cs="Arial"/>
           <w:sz w:val="28"/>
@@ -5773,7 +5775,7 @@
     </w:p>
     <w:p>
       <w:pPr>
-        <w:spacing w:before="100" w:beforeAutospacing="1" w:after="100" w:afterAutospacing="1"/>
+        <w:spacing w:before="100" w:beforeAutospacing="1" w:after="100" w:afterAutospacing="1" w:line="360" w:lineRule="auto"/>
         <w:rPr>
           <w:rFonts w:ascii="Arial" w:eastAsia="Times New Roman" w:hAnsi="Arial" w:cs="Arial"/>
           <w:sz w:val="28"/>
@@ -6584,7 +6586,7 @@
           <w:ilvl w:val="0"/>
           <w:numId w:val="1"/>
         </w:numPr>
-        <w:spacing w:before="100" w:beforeAutospacing="1" w:after="100" w:afterAutospacing="1"/>
+        <w:spacing w:before="100" w:beforeAutospacing="1" w:after="100" w:afterAutospacing="1" w:line="360" w:lineRule="auto"/>
         <w:rPr>
           <w:rFonts w:ascii="Arial" w:eastAsia="Times New Roman" w:hAnsi="Arial" w:cs="Arial"/>
           <w:sz w:val="28"/>
@@ -6774,7 +6776,7 @@
           <w:ilvl w:val="0"/>
           <w:numId w:val="1"/>
         </w:numPr>
-        <w:spacing w:before="100" w:beforeAutospacing="1" w:after="100" w:afterAutospacing="1"/>
+        <w:spacing w:before="100" w:beforeAutospacing="1" w:after="100" w:afterAutospacing="1" w:line="360" w:lineRule="auto"/>
         <w:rPr>
           <w:rFonts w:ascii="Arial" w:eastAsia="Times New Roman" w:hAnsi="Arial" w:cs="Arial"/>
           <w:sz w:val="28"/>
@@ -7076,7 +7078,7 @@
           <w:ilvl w:val="0"/>
           <w:numId w:val="1"/>
         </w:numPr>
-        <w:spacing w:before="100" w:beforeAutospacing="1" w:after="100" w:afterAutospacing="1"/>
+        <w:spacing w:before="100" w:beforeAutospacing="1" w:after="100" w:afterAutospacing="1" w:line="360" w:lineRule="auto"/>
         <w:rPr>
           <w:rFonts w:ascii="Arial" w:eastAsia="Times New Roman" w:hAnsi="Arial" w:cs="Arial"/>
           <w:sz w:val="28"/>
@@ -7090,6 +7092,7 @@
           <w:sz w:val="28"/>
           <w:szCs w:val="28"/>
         </w:rPr>
+        <w:lastRenderedPageBreak/>
         <w:t>Kiểu</w:t>
       </w:r>
       <w:proofErr w:type="spellEnd"/>
@@ -7320,7 +7323,7 @@
     </w:p>
     <w:p>
       <w:pPr>
-        <w:spacing w:before="100" w:beforeAutospacing="1" w:after="100" w:afterAutospacing="1"/>
+        <w:spacing w:before="100" w:beforeAutospacing="1" w:after="100" w:afterAutospacing="1" w:line="360" w:lineRule="auto"/>
         <w:rPr>
           <w:rFonts w:ascii="Arial" w:eastAsia="Times New Roman" w:hAnsi="Arial" w:cs="Arial"/>
           <w:sz w:val="28"/>
@@ -7346,7 +7349,7 @@
     </w:p>
     <w:p>
       <w:pPr>
-        <w:spacing w:before="100" w:beforeAutospacing="1" w:after="100" w:afterAutospacing="1"/>
+        <w:spacing w:before="100" w:beforeAutospacing="1" w:after="100" w:afterAutospacing="1" w:line="360" w:lineRule="auto"/>
         <w:rPr>
           <w:rFonts w:ascii="Arial" w:eastAsia="Times New Roman" w:hAnsi="Arial" w:cs="Arial"/>
           <w:sz w:val="28"/>
@@ -9174,7 +9177,7 @@
     </w:p>
     <w:p>
       <w:pPr>
-        <w:spacing w:before="100" w:beforeAutospacing="1" w:after="100" w:afterAutospacing="1"/>
+        <w:spacing w:before="100" w:beforeAutospacing="1" w:after="100" w:afterAutospacing="1" w:line="360" w:lineRule="auto"/>
         <w:rPr>
           <w:rFonts w:ascii="Arial" w:eastAsia="Times New Roman" w:hAnsi="Arial" w:cs="Arial"/>
           <w:sz w:val="28"/>
@@ -9200,7 +9203,7 @@
     </w:p>
     <w:p>
       <w:pPr>
-        <w:spacing w:before="100" w:beforeAutospacing="1" w:after="100" w:afterAutospacing="1"/>
+        <w:spacing w:before="100" w:beforeAutospacing="1" w:after="100" w:afterAutospacing="1" w:line="360" w:lineRule="auto"/>
         <w:rPr>
           <w:rFonts w:ascii="Arial" w:eastAsia="Times New Roman" w:hAnsi="Arial" w:cs="Arial"/>
           <w:sz w:val="28"/>
@@ -10542,7 +10545,7 @@
     </w:p>
     <w:p>
       <w:pPr>
-        <w:spacing w:before="100" w:beforeAutospacing="1" w:after="100" w:afterAutospacing="1"/>
+        <w:spacing w:before="100" w:beforeAutospacing="1" w:after="100" w:afterAutospacing="1" w:line="360" w:lineRule="auto"/>
         <w:rPr>
           <w:rFonts w:ascii="Arial" w:eastAsia="Times New Roman" w:hAnsi="Arial" w:cs="Arial"/>
           <w:sz w:val="32"/>
@@ -10558,15 +10561,16 @@
           <w:sz w:val="32"/>
           <w:szCs w:val="32"/>
         </w:rPr>
-        <w:lastRenderedPageBreak/>
         <w:t>4.2 CÀI ĐẶT</w:t>
       </w:r>
     </w:p>
     <w:p>
       <w:pPr>
-        <w:spacing w:before="100" w:beforeAutospacing="1" w:after="100" w:afterAutospacing="1"/>
-        <w:rPr>
-          <w:rFonts w:ascii="Arial" w:eastAsia="Times New Roman" w:hAnsi="Arial" w:cs="Arial"/>
+        <w:spacing w:before="100" w:beforeAutospacing="1" w:after="100" w:afterAutospacing="1" w:line="360" w:lineRule="auto"/>
+        <w:rPr>
+          <w:rFonts w:ascii="Arial" w:eastAsia="Times New Roman" w:hAnsi="Arial" w:cs="Arial"/>
+          <w:b/>
+          <w:bCs/>
           <w:sz w:val="28"/>
           <w:szCs w:val="28"/>
         </w:rPr>
@@ -10628,78 +10632,81 @@
     </w:p>
     <w:p>
       <w:pPr>
-        <w:spacing w:before="100" w:beforeAutospacing="1" w:after="100" w:afterAutospacing="1"/>
+        <w:spacing w:before="100" w:beforeAutospacing="1" w:after="100" w:afterAutospacing="1" w:line="360" w:lineRule="auto"/>
         <w:rPr>
           <w:rFonts w:ascii="Arial" w:eastAsia="Times New Roman" w:hAnsi="Arial" w:cs="Arial"/>
           <w:sz w:val="28"/>
           <w:szCs w:val="28"/>
         </w:rPr>
       </w:pPr>
-      <w:r>
-        <w:rPr>
-          <w:rFonts w:ascii="Arial" w:eastAsia="Times New Roman" w:hAnsi="Arial" w:cs="Arial"/>
-          <w:b/>
-          <w:bCs/>
-          <w:sz w:val="28"/>
-          <w:szCs w:val="28"/>
-        </w:rPr>
-        <w:t xml:space="preserve">4.2.2 </w:t>
-      </w:r>
-      <w:proofErr w:type="spellStart"/>
-      <w:r>
-        <w:rPr>
-          <w:rFonts w:ascii="Arial" w:eastAsia="Times New Roman" w:hAnsi="Arial" w:cs="Arial"/>
-          <w:b/>
-          <w:bCs/>
-          <w:sz w:val="28"/>
-          <w:szCs w:val="28"/>
-        </w:rPr>
-        <w:t>Cài</w:t>
-      </w:r>
-      <w:proofErr w:type="spellEnd"/>
-      <w:r>
-        <w:rPr>
-          <w:rFonts w:ascii="Arial" w:eastAsia="Times New Roman" w:hAnsi="Arial" w:cs="Arial"/>
-          <w:b/>
-          <w:bCs/>
-          <w:sz w:val="28"/>
-          <w:szCs w:val="28"/>
-        </w:rPr>
-        <w:t xml:space="preserve"> </w:t>
-      </w:r>
-      <w:proofErr w:type="spellStart"/>
-      <w:r>
-        <w:rPr>
-          <w:rFonts w:ascii="Arial" w:eastAsia="Times New Roman" w:hAnsi="Arial" w:cs="Arial"/>
-          <w:b/>
-          <w:bCs/>
-          <w:sz w:val="28"/>
-          <w:szCs w:val="28"/>
-        </w:rPr>
-        <w:t>đặt</w:t>
-      </w:r>
-      <w:proofErr w:type="spellEnd"/>
-      <w:r>
-        <w:rPr>
-          <w:rFonts w:ascii="Arial" w:eastAsia="Times New Roman" w:hAnsi="Arial" w:cs="Arial"/>
-          <w:b/>
-          <w:bCs/>
-          <w:sz w:val="28"/>
-          <w:szCs w:val="28"/>
-        </w:rPr>
-        <w:t xml:space="preserve"> </w:t>
-      </w:r>
     </w:p>
     <w:p>
       <w:pPr>
-        <w:spacing w:before="100" w:beforeAutospacing="1" w:after="100" w:afterAutospacing="1"/>
-        <w:rPr>
-          <w:rFonts w:ascii="Times New Roman" w:eastAsia="Times New Roman" w:hAnsi="Times New Roman" w:cs="Times New Roman"/>
-          <w:sz w:val="32"/>
-          <w:szCs w:val="32"/>
+        <w:spacing w:before="100" w:beforeAutospacing="1" w:after="100" w:afterAutospacing="1" w:line="360" w:lineRule="auto"/>
+        <w:rPr>
+          <w:rFonts w:ascii="Arial" w:eastAsia="Times New Roman" w:hAnsi="Arial" w:cs="Arial"/>
+          <w:sz w:val="28"/>
+          <w:szCs w:val="28"/>
         </w:rPr>
       </w:pPr>
       <w:r>
+        <w:rPr>
+          <w:rFonts w:ascii="Arial" w:eastAsia="Times New Roman" w:hAnsi="Arial" w:cs="Arial"/>
+          <w:b/>
+          <w:bCs/>
+          <w:sz w:val="28"/>
+          <w:szCs w:val="28"/>
+        </w:rPr>
+        <w:t xml:space="preserve">4.2.2 </w:t>
+      </w:r>
+      <w:proofErr w:type="spellStart"/>
+      <w:r>
+        <w:rPr>
+          <w:rFonts w:ascii="Arial" w:eastAsia="Times New Roman" w:hAnsi="Arial" w:cs="Arial"/>
+          <w:b/>
+          <w:bCs/>
+          <w:sz w:val="28"/>
+          <w:szCs w:val="28"/>
+        </w:rPr>
+        <w:t>Cài</w:t>
+      </w:r>
+      <w:proofErr w:type="spellEnd"/>
+      <w:r>
+        <w:rPr>
+          <w:rFonts w:ascii="Arial" w:eastAsia="Times New Roman" w:hAnsi="Arial" w:cs="Arial"/>
+          <w:b/>
+          <w:bCs/>
+          <w:sz w:val="28"/>
+          <w:szCs w:val="28"/>
+        </w:rPr>
+        <w:t xml:space="preserve"> </w:t>
+      </w:r>
+      <w:proofErr w:type="spellStart"/>
+      <w:r>
+        <w:rPr>
+          <w:rFonts w:ascii="Arial" w:eastAsia="Times New Roman" w:hAnsi="Arial" w:cs="Arial"/>
+          <w:b/>
+          <w:bCs/>
+          <w:sz w:val="28"/>
+          <w:szCs w:val="28"/>
+        </w:rPr>
+        <w:t>đặt</w:t>
+      </w:r>
+      <w:proofErr w:type="spellEnd"/>
+      <w:r>
+        <w:rPr>
+          <w:rFonts w:ascii="Arial" w:eastAsia="Times New Roman" w:hAnsi="Arial" w:cs="Arial"/>
+          <w:b/>
+          <w:bCs/>
+          <w:sz w:val="28"/>
+          <w:szCs w:val="28"/>
+        </w:rPr>
+        <w:t xml:space="preserve"> </w:t>
+      </w:r>
+    </w:p>
+    <w:p>
+      <w:pPr>
+        <w:spacing w:before="100" w:beforeAutospacing="1" w:after="100" w:afterAutospacing="1" w:line="360" w:lineRule="auto"/>
         <w:rPr>
           <w:rFonts w:ascii="TimesNewRomanPS" w:eastAsia="Times New Roman" w:hAnsi="TimesNewRomanPS" w:cs="Times New Roman"/>
           <w:b/>
@@ -10707,12 +10714,1905 @@
           <w:sz w:val="32"/>
           <w:szCs w:val="32"/>
         </w:rPr>
-        <w:t xml:space="preserve">4.3 DỮ LIỆU HUẤN LUYỆN MÔ HÌNH </w:t>
+      </w:pPr>
+      <w:r>
+        <w:rPr>
+          <w:rFonts w:ascii="TimesNewRomanPS" w:eastAsia="Times New Roman" w:hAnsi="TimesNewRomanPS" w:cs="Times New Roman"/>
+          <w:b/>
+          <w:bCs/>
+          <w:sz w:val="32"/>
+          <w:szCs w:val="32"/>
+        </w:rPr>
+        <w:lastRenderedPageBreak/>
+        <w:t>4.3 DỮ LIỆU HUẤN LUYỆN MÔ HÌNH</w:t>
+      </w:r>
+    </w:p>
+    <w:p>
+      <w:pPr>
+        <w:spacing w:before="100" w:beforeAutospacing="1" w:after="100" w:afterAutospacing="1" w:line="360" w:lineRule="auto"/>
+        <w:rPr>
+          <w:rFonts w:ascii="Times New Roman" w:eastAsia="Times New Roman" w:hAnsi="Times New Roman" w:cs="Times New Roman"/>
+          <w:sz w:val="32"/>
+          <w:szCs w:val="32"/>
+          <w:lang w:val="vi-VN"/>
+        </w:rPr>
+      </w:pPr>
+      <w:r>
+        <w:rPr>
+          <w:rFonts w:ascii="Times New Roman" w:eastAsia="Times New Roman" w:hAnsi="Times New Roman" w:cs="Times New Roman"/>
+          <w:sz w:val="32"/>
+          <w:szCs w:val="32"/>
+          <w:lang w:val="vi-VN"/>
+        </w:rPr>
+        <w:t>Để huấn luyện một hệ thống dịch máy từ tiếng Anh sang tiếng Việt dựa trên mô hình nhóm sinh viên phát triển thì bộ dữ liệu phải có hai thành phần chính bao gồm:</w:t>
       </w:r>
     </w:p>
     <w:p>
       <w:pPr>
         <w:spacing w:before="100" w:beforeAutospacing="1" w:after="100" w:afterAutospacing="1"/>
+        <w:ind w:firstLine="720"/>
+        <w:rPr>
+          <w:rFonts w:ascii="Segoe UI Symbol" w:eastAsia="Times New Roman" w:hAnsi="Segoe UI Symbol" w:cs="Segoe UI Symbol"/>
+          <w:sz w:val="28"/>
+          <w:szCs w:val="28"/>
+          <w:lang w:val="vi-VN"/>
+        </w:rPr>
+      </w:pPr>
+      <w:r>
+        <w:rPr>
+          <w:rFonts w:ascii="Segoe UI Symbol" w:eastAsia="Times New Roman" w:hAnsi="Segoe UI Symbol" w:cs="Segoe UI Symbol"/>
+          <w:sz w:val="28"/>
+          <w:szCs w:val="28"/>
+        </w:rPr>
+        <w:t>❖</w:t>
+      </w:r>
+      <w:r>
+        <w:rPr>
+          <w:rFonts w:ascii="Segoe UI Symbol" w:eastAsia="Times New Roman" w:hAnsi="Segoe UI Symbol" w:cs="Segoe UI Symbol"/>
+          <w:sz w:val="28"/>
+          <w:szCs w:val="28"/>
+          <w:lang w:val="vi-VN"/>
+        </w:rPr>
+        <w:t xml:space="preserve"> Văn bản tiếng Anh</w:t>
+      </w:r>
+    </w:p>
+    <w:p>
+      <w:pPr>
+        <w:spacing w:before="100" w:beforeAutospacing="1" w:after="100" w:afterAutospacing="1" w:line="360" w:lineRule="auto"/>
+        <w:ind w:left="720"/>
+        <w:rPr>
+          <w:rFonts w:ascii="Arial" w:eastAsia="Times New Roman" w:hAnsi="Arial" w:cs="Arial"/>
+          <w:sz w:val="28"/>
+          <w:szCs w:val="28"/>
+          <w:lang w:val="vi-VN"/>
+        </w:rPr>
+      </w:pPr>
+      <w:r>
+        <w:rPr>
+          <w:rFonts w:ascii="Arial" w:eastAsia="Times New Roman" w:hAnsi="Arial" w:cs="Arial"/>
+          <w:sz w:val="28"/>
+          <w:szCs w:val="28"/>
+          <w:lang w:val="vi-VN"/>
+        </w:rPr>
+        <w:t xml:space="preserve">Để </w:t>
+      </w:r>
+      <w:r>
+        <w:rPr>
+          <w:rFonts w:ascii="Arial" w:eastAsia="Times New Roman" w:hAnsi="Arial" w:cs="Arial"/>
+          <w:sz w:val="28"/>
+          <w:szCs w:val="28"/>
+          <w:lang w:val="vi-VN"/>
+        </w:rPr>
+        <w:t xml:space="preserve"> </w:t>
+      </w:r>
+      <w:r>
+        <w:rPr>
+          <w:rFonts w:ascii="Arial" w:eastAsia="Times New Roman" w:hAnsi="Arial" w:cs="Arial"/>
+          <w:sz w:val="28"/>
+          <w:szCs w:val="28"/>
+          <w:lang w:val="vi-VN"/>
+        </w:rPr>
+        <w:t>huấn luyện hệ thống dịch máy từ tiếng Anh sang tiếng Việt đủ tốt thì lượng dữ liệu văn bản dùng để huấn luyện cũng phải đủ nhiều và đủ tốt. Nhóm sinh viên đã thu thập được khoảng 2.500.000 câu song ngữ để tiến hành huấn luyện. Ngoài ra dữ liệu khi huấn luyện cũng cần điều chỉnh sao cho độ dài bé hơn 100 từ để bảo đảm mô hình huấn luyện tốt nhất có thể.</w:t>
+      </w:r>
+    </w:p>
+    <w:p>
+      <w:pPr>
+        <w:spacing w:before="100" w:beforeAutospacing="1" w:after="100" w:afterAutospacing="1"/>
+        <w:ind w:firstLine="720"/>
+        <w:rPr>
+          <w:rFonts w:ascii="Segoe UI Symbol" w:eastAsia="Times New Roman" w:hAnsi="Segoe UI Symbol" w:cs="Segoe UI Symbol"/>
+          <w:sz w:val="28"/>
+          <w:szCs w:val="28"/>
+          <w:lang w:val="vi-VN"/>
+        </w:rPr>
+      </w:pPr>
+      <w:r>
+        <w:rPr>
+          <w:rFonts w:ascii="Segoe UI Symbol" w:eastAsia="Times New Roman" w:hAnsi="Segoe UI Symbol" w:cs="Segoe UI Symbol"/>
+          <w:sz w:val="28"/>
+          <w:szCs w:val="28"/>
+        </w:rPr>
+        <w:t>❖</w:t>
+      </w:r>
+      <w:r>
+        <w:rPr>
+          <w:rFonts w:ascii="Segoe UI Symbol" w:eastAsia="Times New Roman" w:hAnsi="Segoe UI Symbol" w:cs="Segoe UI Symbol"/>
+          <w:sz w:val="28"/>
+          <w:szCs w:val="28"/>
+          <w:lang w:val="vi-VN"/>
+        </w:rPr>
+        <w:t xml:space="preserve"> V</w:t>
+      </w:r>
+      <w:r>
+        <w:rPr>
+          <w:rFonts w:ascii="Calibri" w:eastAsia="Times New Roman" w:hAnsi="Calibri" w:cs="Calibri"/>
+          <w:sz w:val="28"/>
+          <w:szCs w:val="28"/>
+          <w:lang w:val="vi-VN"/>
+        </w:rPr>
+        <w:t>ă</w:t>
+      </w:r>
+      <w:r>
+        <w:rPr>
+          <w:rFonts w:ascii="Segoe UI Symbol" w:eastAsia="Times New Roman" w:hAnsi="Segoe UI Symbol" w:cs="Segoe UI Symbol"/>
+          <w:sz w:val="28"/>
+          <w:szCs w:val="28"/>
+          <w:lang w:val="vi-VN"/>
+        </w:rPr>
+        <w:t>n b</w:t>
+      </w:r>
+      <w:r>
+        <w:rPr>
+          <w:rFonts w:ascii="Calibri" w:eastAsia="Times New Roman" w:hAnsi="Calibri" w:cs="Calibri"/>
+          <w:sz w:val="28"/>
+          <w:szCs w:val="28"/>
+          <w:lang w:val="vi-VN"/>
+        </w:rPr>
+        <w:t>ả</w:t>
+      </w:r>
+      <w:r>
+        <w:rPr>
+          <w:rFonts w:ascii="Segoe UI Symbol" w:eastAsia="Times New Roman" w:hAnsi="Segoe UI Symbol" w:cs="Segoe UI Symbol"/>
+          <w:sz w:val="28"/>
+          <w:szCs w:val="28"/>
+          <w:lang w:val="vi-VN"/>
+        </w:rPr>
+        <w:t>n ti</w:t>
+      </w:r>
+      <w:r>
+        <w:rPr>
+          <w:rFonts w:ascii="Calibri" w:eastAsia="Times New Roman" w:hAnsi="Calibri" w:cs="Calibri"/>
+          <w:sz w:val="28"/>
+          <w:szCs w:val="28"/>
+          <w:lang w:val="vi-VN"/>
+        </w:rPr>
+        <w:t>ế</w:t>
+      </w:r>
+      <w:r>
+        <w:rPr>
+          <w:rFonts w:ascii="Segoe UI Symbol" w:eastAsia="Times New Roman" w:hAnsi="Segoe UI Symbol" w:cs="Segoe UI Symbol"/>
+          <w:sz w:val="28"/>
+          <w:szCs w:val="28"/>
+          <w:lang w:val="vi-VN"/>
+        </w:rPr>
+        <w:t xml:space="preserve">ng </w:t>
+      </w:r>
+      <w:r>
+        <w:rPr>
+          <w:rFonts w:ascii="Segoe UI Symbol" w:eastAsia="Times New Roman" w:hAnsi="Segoe UI Symbol" w:cs="Segoe UI Symbol"/>
+          <w:sz w:val="28"/>
+          <w:szCs w:val="28"/>
+          <w:lang w:val="vi-VN"/>
+        </w:rPr>
+        <w:t>Việt</w:t>
+      </w:r>
+    </w:p>
+    <w:p>
+      <w:pPr>
+        <w:spacing w:before="100" w:beforeAutospacing="1" w:after="100" w:afterAutospacing="1" w:line="360" w:lineRule="auto"/>
+        <w:ind w:left="720"/>
+        <w:rPr>
+          <w:rFonts w:ascii="Arial" w:eastAsia="Times New Roman" w:hAnsi="Arial" w:cs="Arial"/>
+          <w:sz w:val="28"/>
+          <w:szCs w:val="28"/>
+          <w:lang w:val="vi-VN"/>
+        </w:rPr>
+      </w:pPr>
+      <w:r>
+        <w:rPr>
+          <w:rFonts w:ascii="Arial" w:eastAsia="Times New Roman" w:hAnsi="Arial" w:cs="Arial"/>
+          <w:sz w:val="28"/>
+          <w:szCs w:val="28"/>
+          <w:lang w:val="vi-VN"/>
+        </w:rPr>
+        <w:t>Là bản dịch tương ứng với nội dung của câu tiếng Anh. Dữ liệu tiếng Việt với khoảng 2.500.000 câu và để bảo đảm mô hình huấn luyện tốt ta cũng nên hạn chế độ dài lớn hơn 100 từ vì nhóm sinh viên giới hạn độ dài câu. Nếu câu dài hơn sẽ bị cắt bỏ và mất đi các nội dung quan trọng, mô hình sẽ huấn luyện lâu hơn, sai sót.</w:t>
+      </w:r>
+    </w:p>
+    <w:p>
+      <w:pPr>
+        <w:spacing w:before="100" w:beforeAutospacing="1" w:after="100" w:afterAutospacing="1" w:line="360" w:lineRule="auto"/>
+        <w:rPr>
+          <w:rFonts w:ascii="Arial" w:eastAsia="Times New Roman" w:hAnsi="Arial" w:cs="Arial"/>
+          <w:sz w:val="28"/>
+          <w:szCs w:val="28"/>
+        </w:rPr>
+      </w:pPr>
+      <w:proofErr w:type="spellStart"/>
+      <w:r>
+        <w:rPr>
+          <w:rFonts w:ascii="Arial" w:eastAsia="Times New Roman" w:hAnsi="Arial" w:cs="Arial"/>
+          <w:sz w:val="28"/>
+          <w:szCs w:val="28"/>
+        </w:rPr>
+        <w:t>Trong</w:t>
+      </w:r>
+      <w:proofErr w:type="spellEnd"/>
+      <w:r>
+        <w:rPr>
+          <w:rFonts w:ascii="Arial" w:eastAsia="Times New Roman" w:hAnsi="Arial" w:cs="Arial"/>
+          <w:sz w:val="28"/>
+          <w:szCs w:val="28"/>
+        </w:rPr>
+        <w:t xml:space="preserve"> quá </w:t>
+      </w:r>
+      <w:proofErr w:type="spellStart"/>
+      <w:r>
+        <w:rPr>
+          <w:rFonts w:ascii="Arial" w:eastAsia="Times New Roman" w:hAnsi="Arial" w:cs="Arial"/>
+          <w:sz w:val="28"/>
+          <w:szCs w:val="28"/>
+        </w:rPr>
+        <w:t>trình</w:t>
+      </w:r>
+      <w:proofErr w:type="spellEnd"/>
+      <w:r>
+        <w:rPr>
+          <w:rFonts w:ascii="Arial" w:eastAsia="Times New Roman" w:hAnsi="Arial" w:cs="Arial"/>
+          <w:sz w:val="28"/>
+          <w:szCs w:val="28"/>
+        </w:rPr>
+        <w:t xml:space="preserve"> </w:t>
+      </w:r>
+      <w:proofErr w:type="spellStart"/>
+      <w:r>
+        <w:rPr>
+          <w:rFonts w:ascii="Arial" w:eastAsia="Times New Roman" w:hAnsi="Arial" w:cs="Arial"/>
+          <w:sz w:val="28"/>
+          <w:szCs w:val="28"/>
+        </w:rPr>
+        <w:t>thu</w:t>
+      </w:r>
+      <w:proofErr w:type="spellEnd"/>
+      <w:r>
+        <w:rPr>
+          <w:rFonts w:ascii="Arial" w:eastAsia="Times New Roman" w:hAnsi="Arial" w:cs="Arial"/>
+          <w:sz w:val="28"/>
+          <w:szCs w:val="28"/>
+        </w:rPr>
+        <w:t xml:space="preserve"> </w:t>
+      </w:r>
+      <w:proofErr w:type="spellStart"/>
+      <w:r>
+        <w:rPr>
+          <w:rFonts w:ascii="Arial" w:eastAsia="Times New Roman" w:hAnsi="Arial" w:cs="Arial"/>
+          <w:sz w:val="28"/>
+          <w:szCs w:val="28"/>
+        </w:rPr>
+        <w:t>thập</w:t>
+      </w:r>
+      <w:proofErr w:type="spellEnd"/>
+      <w:r>
+        <w:rPr>
+          <w:rFonts w:ascii="Arial" w:eastAsia="Times New Roman" w:hAnsi="Arial" w:cs="Arial"/>
+          <w:sz w:val="28"/>
+          <w:szCs w:val="28"/>
+        </w:rPr>
+        <w:t xml:space="preserve"> </w:t>
+      </w:r>
+      <w:proofErr w:type="spellStart"/>
+      <w:r>
+        <w:rPr>
+          <w:rFonts w:ascii="Arial" w:eastAsia="Times New Roman" w:hAnsi="Arial" w:cs="Arial"/>
+          <w:sz w:val="28"/>
+          <w:szCs w:val="28"/>
+        </w:rPr>
+        <w:t>dư</w:t>
+      </w:r>
+      <w:proofErr w:type="spellEnd"/>
+      <w:r>
+        <w:rPr>
+          <w:rFonts w:ascii="Arial" w:eastAsia="Times New Roman" w:hAnsi="Arial" w:cs="Arial"/>
+          <w:sz w:val="28"/>
+          <w:szCs w:val="28"/>
+        </w:rPr>
+        <w:t xml:space="preserve">̃ </w:t>
+      </w:r>
+      <w:proofErr w:type="spellStart"/>
+      <w:r>
+        <w:rPr>
+          <w:rFonts w:ascii="Arial" w:eastAsia="Times New Roman" w:hAnsi="Arial" w:cs="Arial"/>
+          <w:sz w:val="28"/>
+          <w:szCs w:val="28"/>
+        </w:rPr>
+        <w:t>liệu</w:t>
+      </w:r>
+      <w:proofErr w:type="spellEnd"/>
+      <w:r>
+        <w:rPr>
+          <w:rFonts w:ascii="Arial" w:eastAsia="Times New Roman" w:hAnsi="Arial" w:cs="Arial"/>
+          <w:sz w:val="28"/>
+          <w:szCs w:val="28"/>
+        </w:rPr>
+        <w:t xml:space="preserve">, </w:t>
+      </w:r>
+      <w:proofErr w:type="spellStart"/>
+      <w:r>
+        <w:rPr>
+          <w:rFonts w:ascii="Arial" w:eastAsia="Times New Roman" w:hAnsi="Arial" w:cs="Arial"/>
+          <w:sz w:val="28"/>
+          <w:szCs w:val="28"/>
+        </w:rPr>
+        <w:t>nhóm</w:t>
+      </w:r>
+      <w:proofErr w:type="spellEnd"/>
+      <w:r>
+        <w:rPr>
+          <w:rFonts w:ascii="Arial" w:eastAsia="Times New Roman" w:hAnsi="Arial" w:cs="Arial"/>
+          <w:sz w:val="28"/>
+          <w:szCs w:val="28"/>
+        </w:rPr>
+        <w:t xml:space="preserve"> </w:t>
+      </w:r>
+      <w:proofErr w:type="spellStart"/>
+      <w:r>
+        <w:rPr>
+          <w:rFonts w:ascii="Arial" w:eastAsia="Times New Roman" w:hAnsi="Arial" w:cs="Arial"/>
+          <w:sz w:val="28"/>
+          <w:szCs w:val="28"/>
+        </w:rPr>
+        <w:t>sinh</w:t>
+      </w:r>
+      <w:proofErr w:type="spellEnd"/>
+      <w:r>
+        <w:rPr>
+          <w:rFonts w:ascii="Arial" w:eastAsia="Times New Roman" w:hAnsi="Arial" w:cs="Arial"/>
+          <w:sz w:val="28"/>
+          <w:szCs w:val="28"/>
+        </w:rPr>
+        <w:t xml:space="preserve"> </w:t>
+      </w:r>
+      <w:proofErr w:type="spellStart"/>
+      <w:r>
+        <w:rPr>
+          <w:rFonts w:ascii="Arial" w:eastAsia="Times New Roman" w:hAnsi="Arial" w:cs="Arial"/>
+          <w:sz w:val="28"/>
+          <w:szCs w:val="28"/>
+        </w:rPr>
+        <w:t>viên</w:t>
+      </w:r>
+      <w:proofErr w:type="spellEnd"/>
+      <w:r>
+        <w:rPr>
+          <w:rFonts w:ascii="Arial" w:eastAsia="Times New Roman" w:hAnsi="Arial" w:cs="Arial"/>
+          <w:sz w:val="28"/>
+          <w:szCs w:val="28"/>
+        </w:rPr>
+        <w:t xml:space="preserve"> </w:t>
+      </w:r>
+      <w:proofErr w:type="spellStart"/>
+      <w:r>
+        <w:rPr>
+          <w:rFonts w:ascii="Arial" w:eastAsia="Times New Roman" w:hAnsi="Arial" w:cs="Arial"/>
+          <w:sz w:val="28"/>
+          <w:szCs w:val="28"/>
+        </w:rPr>
+        <w:t>đa</w:t>
+      </w:r>
+      <w:proofErr w:type="spellEnd"/>
+      <w:r>
+        <w:rPr>
+          <w:rFonts w:ascii="Arial" w:eastAsia="Times New Roman" w:hAnsi="Arial" w:cs="Arial"/>
+          <w:sz w:val="28"/>
+          <w:szCs w:val="28"/>
+        </w:rPr>
+        <w:t xml:space="preserve">̃ </w:t>
+      </w:r>
+      <w:proofErr w:type="spellStart"/>
+      <w:r>
+        <w:rPr>
+          <w:rFonts w:ascii="Arial" w:eastAsia="Times New Roman" w:hAnsi="Arial" w:cs="Arial"/>
+          <w:sz w:val="28"/>
+          <w:szCs w:val="28"/>
+        </w:rPr>
+        <w:t>gặp</w:t>
+      </w:r>
+      <w:proofErr w:type="spellEnd"/>
+      <w:r>
+        <w:rPr>
+          <w:rFonts w:ascii="Arial" w:eastAsia="Times New Roman" w:hAnsi="Arial" w:cs="Arial"/>
+          <w:sz w:val="28"/>
+          <w:szCs w:val="28"/>
+        </w:rPr>
+        <w:t xml:space="preserve"> </w:t>
+      </w:r>
+      <w:proofErr w:type="spellStart"/>
+      <w:r>
+        <w:rPr>
+          <w:rFonts w:ascii="Arial" w:eastAsia="Times New Roman" w:hAnsi="Arial" w:cs="Arial"/>
+          <w:sz w:val="28"/>
+          <w:szCs w:val="28"/>
+        </w:rPr>
+        <w:t>rất</w:t>
+      </w:r>
+      <w:proofErr w:type="spellEnd"/>
+      <w:r>
+        <w:rPr>
+          <w:rFonts w:ascii="Arial" w:eastAsia="Times New Roman" w:hAnsi="Arial" w:cs="Arial"/>
+          <w:sz w:val="28"/>
+          <w:szCs w:val="28"/>
+        </w:rPr>
+        <w:t xml:space="preserve"> </w:t>
+      </w:r>
+      <w:proofErr w:type="spellStart"/>
+      <w:r>
+        <w:rPr>
+          <w:rFonts w:ascii="Arial" w:eastAsia="Times New Roman" w:hAnsi="Arial" w:cs="Arial"/>
+          <w:sz w:val="28"/>
+          <w:szCs w:val="28"/>
+        </w:rPr>
+        <w:t>nhiều</w:t>
+      </w:r>
+      <w:proofErr w:type="spellEnd"/>
+      <w:r>
+        <w:rPr>
+          <w:rFonts w:ascii="Arial" w:eastAsia="Times New Roman" w:hAnsi="Arial" w:cs="Arial"/>
+          <w:sz w:val="28"/>
+          <w:szCs w:val="28"/>
+        </w:rPr>
+        <w:t xml:space="preserve"> </w:t>
+      </w:r>
+      <w:proofErr w:type="spellStart"/>
+      <w:r>
+        <w:rPr>
+          <w:rFonts w:ascii="Arial" w:eastAsia="Times New Roman" w:hAnsi="Arial" w:cs="Arial"/>
+          <w:sz w:val="28"/>
+          <w:szCs w:val="28"/>
+        </w:rPr>
+        <w:t>vấn</w:t>
+      </w:r>
+      <w:proofErr w:type="spellEnd"/>
+      <w:r>
+        <w:rPr>
+          <w:rFonts w:ascii="Arial" w:eastAsia="Times New Roman" w:hAnsi="Arial" w:cs="Arial"/>
+          <w:sz w:val="28"/>
+          <w:szCs w:val="28"/>
+        </w:rPr>
+        <w:t xml:space="preserve"> </w:t>
+      </w:r>
+      <w:proofErr w:type="spellStart"/>
+      <w:r>
+        <w:rPr>
+          <w:rFonts w:ascii="Arial" w:eastAsia="Times New Roman" w:hAnsi="Arial" w:cs="Arial"/>
+          <w:sz w:val="28"/>
+          <w:szCs w:val="28"/>
+        </w:rPr>
+        <w:t>đê</w:t>
+      </w:r>
+      <w:proofErr w:type="spellEnd"/>
+      <w:r>
+        <w:rPr>
+          <w:rFonts w:ascii="Arial" w:eastAsia="Times New Roman" w:hAnsi="Arial" w:cs="Arial"/>
+          <w:sz w:val="28"/>
+          <w:szCs w:val="28"/>
+        </w:rPr>
+        <w:t xml:space="preserve">̀ </w:t>
+      </w:r>
+      <w:proofErr w:type="spellStart"/>
+      <w:r>
+        <w:rPr>
+          <w:rFonts w:ascii="Arial" w:eastAsia="Times New Roman" w:hAnsi="Arial" w:cs="Arial"/>
+          <w:sz w:val="28"/>
+          <w:szCs w:val="28"/>
+        </w:rPr>
+        <w:t>vê</w:t>
+      </w:r>
+      <w:proofErr w:type="spellEnd"/>
+      <w:r>
+        <w:rPr>
+          <w:rFonts w:ascii="Arial" w:eastAsia="Times New Roman" w:hAnsi="Arial" w:cs="Arial"/>
+          <w:sz w:val="28"/>
+          <w:szCs w:val="28"/>
+        </w:rPr>
+        <w:t xml:space="preserve">̀ </w:t>
+      </w:r>
+      <w:proofErr w:type="spellStart"/>
+      <w:r>
+        <w:rPr>
+          <w:rFonts w:ascii="Arial" w:eastAsia="Times New Roman" w:hAnsi="Arial" w:cs="Arial"/>
+          <w:sz w:val="28"/>
+          <w:szCs w:val="28"/>
+        </w:rPr>
+        <w:t>chất</w:t>
+      </w:r>
+      <w:proofErr w:type="spellEnd"/>
+      <w:r>
+        <w:rPr>
+          <w:rFonts w:ascii="Arial" w:eastAsia="Times New Roman" w:hAnsi="Arial" w:cs="Arial"/>
+          <w:sz w:val="28"/>
+          <w:szCs w:val="28"/>
+        </w:rPr>
+        <w:t xml:space="preserve"> </w:t>
+      </w:r>
+      <w:proofErr w:type="spellStart"/>
+      <w:r>
+        <w:rPr>
+          <w:rFonts w:ascii="Arial" w:eastAsia="Times New Roman" w:hAnsi="Arial" w:cs="Arial"/>
+          <w:sz w:val="28"/>
+          <w:szCs w:val="28"/>
+        </w:rPr>
+        <w:t>lượng</w:t>
+      </w:r>
+      <w:proofErr w:type="spellEnd"/>
+      <w:r>
+        <w:rPr>
+          <w:rFonts w:ascii="Arial" w:eastAsia="Times New Roman" w:hAnsi="Arial" w:cs="Arial"/>
+          <w:sz w:val="28"/>
+          <w:szCs w:val="28"/>
+        </w:rPr>
+        <w:t xml:space="preserve"> </w:t>
+      </w:r>
+      <w:proofErr w:type="spellStart"/>
+      <w:r>
+        <w:rPr>
+          <w:rFonts w:ascii="Arial" w:eastAsia="Times New Roman" w:hAnsi="Arial" w:cs="Arial"/>
+          <w:sz w:val="28"/>
+          <w:szCs w:val="28"/>
+        </w:rPr>
+        <w:t>dư</w:t>
+      </w:r>
+      <w:proofErr w:type="spellEnd"/>
+      <w:r>
+        <w:rPr>
+          <w:rFonts w:ascii="Arial" w:eastAsia="Times New Roman" w:hAnsi="Arial" w:cs="Arial"/>
+          <w:sz w:val="28"/>
+          <w:szCs w:val="28"/>
+        </w:rPr>
+        <w:t xml:space="preserve">̃ </w:t>
+      </w:r>
+      <w:proofErr w:type="spellStart"/>
+      <w:r>
+        <w:rPr>
+          <w:rFonts w:ascii="Arial" w:eastAsia="Times New Roman" w:hAnsi="Arial" w:cs="Arial"/>
+          <w:sz w:val="28"/>
+          <w:szCs w:val="28"/>
+        </w:rPr>
+        <w:t>liệu</w:t>
+      </w:r>
+      <w:proofErr w:type="spellEnd"/>
+      <w:r>
+        <w:rPr>
+          <w:rFonts w:ascii="Arial" w:eastAsia="Times New Roman" w:hAnsi="Arial" w:cs="Arial"/>
+          <w:sz w:val="28"/>
+          <w:szCs w:val="28"/>
+        </w:rPr>
+        <w:t xml:space="preserve"> </w:t>
+      </w:r>
+      <w:proofErr w:type="spellStart"/>
+      <w:r>
+        <w:rPr>
+          <w:rFonts w:ascii="Arial" w:eastAsia="Times New Roman" w:hAnsi="Arial" w:cs="Arial"/>
+          <w:sz w:val="28"/>
+          <w:szCs w:val="28"/>
+        </w:rPr>
+        <w:t>nhu</w:t>
+      </w:r>
+      <w:proofErr w:type="spellEnd"/>
+      <w:r>
+        <w:rPr>
+          <w:rFonts w:ascii="Arial" w:eastAsia="Times New Roman" w:hAnsi="Arial" w:cs="Arial"/>
+          <w:sz w:val="28"/>
+          <w:szCs w:val="28"/>
+        </w:rPr>
+        <w:t>̛:</w:t>
+      </w:r>
+      <w:r>
+        <w:rPr>
+          <w:rFonts w:ascii="Arial" w:eastAsia="Times New Roman" w:hAnsi="Arial" w:cs="Arial"/>
+          <w:sz w:val="28"/>
+          <w:szCs w:val="28"/>
+        </w:rPr>
+        <w:t xml:space="preserve"> </w:t>
+      </w:r>
+      <w:proofErr w:type="spellStart"/>
+      <w:r>
+        <w:rPr>
+          <w:rFonts w:ascii="Arial" w:eastAsia="Times New Roman" w:hAnsi="Arial" w:cs="Arial"/>
+          <w:sz w:val="28"/>
+          <w:szCs w:val="28"/>
+        </w:rPr>
+        <w:t>các</w:t>
+      </w:r>
+      <w:proofErr w:type="spellEnd"/>
+      <w:r>
+        <w:rPr>
+          <w:rFonts w:ascii="Arial" w:eastAsia="Times New Roman" w:hAnsi="Arial" w:cs="Arial"/>
+          <w:sz w:val="28"/>
+          <w:szCs w:val="28"/>
+          <w:lang w:val="vi-VN"/>
+        </w:rPr>
+        <w:t xml:space="preserve"> tập dữ liệu song ngữ English – Vietnamese có khá nhiều với các dự án như là …. Tuy nhiên các dự án này lại không công khai dữ liệu nên nhóm sinh viên phải thu thập khắp nơi.</w:t>
+      </w:r>
+      <w:r>
+        <w:rPr>
+          <w:rFonts w:ascii="Arial" w:eastAsia="Times New Roman" w:hAnsi="Arial" w:cs="Arial"/>
+          <w:sz w:val="28"/>
+          <w:szCs w:val="28"/>
+        </w:rPr>
+        <w:t xml:space="preserve"> </w:t>
+      </w:r>
+      <w:r>
+        <w:rPr>
+          <w:rFonts w:ascii="Arial" w:eastAsia="Times New Roman" w:hAnsi="Arial" w:cs="Arial"/>
+          <w:sz w:val="28"/>
+          <w:szCs w:val="28"/>
+          <w:lang w:val="vi-VN"/>
+        </w:rPr>
+        <w:t>Đ</w:t>
+      </w:r>
+      <w:proofErr w:type="spellStart"/>
+      <w:r>
+        <w:rPr>
+          <w:rFonts w:ascii="Arial" w:eastAsia="Times New Roman" w:hAnsi="Arial" w:cs="Arial"/>
+          <w:sz w:val="28"/>
+          <w:szCs w:val="28"/>
+        </w:rPr>
+        <w:t>ối</w:t>
+      </w:r>
+      <w:proofErr w:type="spellEnd"/>
+      <w:r>
+        <w:rPr>
+          <w:rFonts w:ascii="Arial" w:eastAsia="Times New Roman" w:hAnsi="Arial" w:cs="Arial"/>
+          <w:sz w:val="28"/>
+          <w:szCs w:val="28"/>
+        </w:rPr>
+        <w:t xml:space="preserve"> </w:t>
+      </w:r>
+      <w:proofErr w:type="spellStart"/>
+      <w:r>
+        <w:rPr>
+          <w:rFonts w:ascii="Arial" w:eastAsia="Times New Roman" w:hAnsi="Arial" w:cs="Arial"/>
+          <w:sz w:val="28"/>
+          <w:szCs w:val="28"/>
+        </w:rPr>
+        <w:t>với</w:t>
+      </w:r>
+      <w:proofErr w:type="spellEnd"/>
+      <w:r>
+        <w:rPr>
+          <w:rFonts w:ascii="Arial" w:eastAsia="Times New Roman" w:hAnsi="Arial" w:cs="Arial"/>
+          <w:sz w:val="28"/>
+          <w:szCs w:val="28"/>
+        </w:rPr>
+        <w:t xml:space="preserve"> </w:t>
+      </w:r>
+      <w:proofErr w:type="spellStart"/>
+      <w:r>
+        <w:rPr>
+          <w:rFonts w:ascii="Arial" w:eastAsia="Times New Roman" w:hAnsi="Arial" w:cs="Arial"/>
+          <w:sz w:val="28"/>
+          <w:szCs w:val="28"/>
+        </w:rPr>
+        <w:t>những</w:t>
+      </w:r>
+      <w:proofErr w:type="spellEnd"/>
+      <w:r>
+        <w:rPr>
+          <w:rFonts w:ascii="Arial" w:eastAsia="Times New Roman" w:hAnsi="Arial" w:cs="Arial"/>
+          <w:sz w:val="28"/>
+          <w:szCs w:val="28"/>
+        </w:rPr>
+        <w:t xml:space="preserve"> </w:t>
+      </w:r>
+      <w:proofErr w:type="spellStart"/>
+      <w:r>
+        <w:rPr>
+          <w:rFonts w:ascii="Arial" w:eastAsia="Times New Roman" w:hAnsi="Arial" w:cs="Arial"/>
+          <w:sz w:val="28"/>
+          <w:szCs w:val="28"/>
+        </w:rPr>
+        <w:t>mẫu</w:t>
+      </w:r>
+      <w:proofErr w:type="spellEnd"/>
+      <w:r>
+        <w:rPr>
+          <w:rFonts w:ascii="Arial" w:eastAsia="Times New Roman" w:hAnsi="Arial" w:cs="Arial"/>
+          <w:sz w:val="28"/>
+          <w:szCs w:val="28"/>
+        </w:rPr>
+        <w:t xml:space="preserve"> có </w:t>
+      </w:r>
+      <w:proofErr w:type="spellStart"/>
+      <w:r>
+        <w:rPr>
+          <w:rFonts w:ascii="Arial" w:eastAsia="Times New Roman" w:hAnsi="Arial" w:cs="Arial"/>
+          <w:sz w:val="28"/>
+          <w:szCs w:val="28"/>
+        </w:rPr>
+        <w:t>mức</w:t>
+      </w:r>
+      <w:proofErr w:type="spellEnd"/>
+      <w:r>
+        <w:rPr>
+          <w:rFonts w:ascii="Arial" w:eastAsia="Times New Roman" w:hAnsi="Arial" w:cs="Arial"/>
+          <w:sz w:val="28"/>
+          <w:szCs w:val="28"/>
+        </w:rPr>
+        <w:t xml:space="preserve"> </w:t>
+      </w:r>
+      <w:proofErr w:type="spellStart"/>
+      <w:r>
+        <w:rPr>
+          <w:rFonts w:ascii="Arial" w:eastAsia="Times New Roman" w:hAnsi="Arial" w:cs="Arial"/>
+          <w:sz w:val="28"/>
+          <w:szCs w:val="28"/>
+        </w:rPr>
+        <w:t>đọ</w:t>
+      </w:r>
+      <w:proofErr w:type="spellEnd"/>
+      <w:r>
+        <w:rPr>
+          <w:rFonts w:ascii="Arial" w:eastAsia="Times New Roman" w:hAnsi="Arial" w:cs="Arial"/>
+          <w:sz w:val="28"/>
+          <w:szCs w:val="28"/>
+        </w:rPr>
+        <w:t xml:space="preserve">̂ </w:t>
+      </w:r>
+      <w:proofErr w:type="spellStart"/>
+      <w:r>
+        <w:rPr>
+          <w:rFonts w:ascii="Arial" w:eastAsia="Times New Roman" w:hAnsi="Arial" w:cs="Arial"/>
+          <w:sz w:val="28"/>
+          <w:szCs w:val="28"/>
+        </w:rPr>
+        <w:t>sai</w:t>
+      </w:r>
+      <w:proofErr w:type="spellEnd"/>
+      <w:r>
+        <w:rPr>
+          <w:rFonts w:ascii="Arial" w:eastAsia="Times New Roman" w:hAnsi="Arial" w:cs="Arial"/>
+          <w:sz w:val="28"/>
+          <w:szCs w:val="28"/>
+        </w:rPr>
+        <w:t xml:space="preserve"> </w:t>
+      </w:r>
+      <w:proofErr w:type="spellStart"/>
+      <w:r>
+        <w:rPr>
+          <w:rFonts w:ascii="Arial" w:eastAsia="Times New Roman" w:hAnsi="Arial" w:cs="Arial"/>
+          <w:sz w:val="28"/>
+          <w:szCs w:val="28"/>
+        </w:rPr>
+        <w:t>lệch</w:t>
+      </w:r>
+      <w:proofErr w:type="spellEnd"/>
+      <w:r>
+        <w:rPr>
+          <w:rFonts w:ascii="Arial" w:eastAsia="Times New Roman" w:hAnsi="Arial" w:cs="Arial"/>
+          <w:sz w:val="28"/>
+          <w:szCs w:val="28"/>
+        </w:rPr>
+        <w:t xml:space="preserve"> </w:t>
+      </w:r>
+      <w:proofErr w:type="spellStart"/>
+      <w:r>
+        <w:rPr>
+          <w:rFonts w:ascii="Arial" w:eastAsia="Times New Roman" w:hAnsi="Arial" w:cs="Arial"/>
+          <w:sz w:val="28"/>
+          <w:szCs w:val="28"/>
+        </w:rPr>
+        <w:t>nho</w:t>
+      </w:r>
+      <w:proofErr w:type="spellEnd"/>
+      <w:r>
+        <w:rPr>
+          <w:rFonts w:ascii="Arial" w:eastAsia="Times New Roman" w:hAnsi="Arial" w:cs="Arial"/>
+          <w:sz w:val="28"/>
+          <w:szCs w:val="28"/>
+        </w:rPr>
+        <w:t>̉</w:t>
+      </w:r>
+      <w:r>
+        <w:rPr>
+          <w:rFonts w:ascii="Arial" w:eastAsia="Times New Roman" w:hAnsi="Arial" w:cs="Arial"/>
+          <w:sz w:val="28"/>
+          <w:szCs w:val="28"/>
+          <w:lang w:val="vi-VN"/>
+        </w:rPr>
+        <w:t xml:space="preserve"> nhóm cố gắng tinh chỉnh sao cho phù hợp nhất</w:t>
+      </w:r>
+      <w:r>
+        <w:rPr>
+          <w:rFonts w:ascii="Arial" w:eastAsia="Times New Roman" w:hAnsi="Arial" w:cs="Arial"/>
+          <w:sz w:val="28"/>
+          <w:szCs w:val="28"/>
+        </w:rPr>
+        <w:t xml:space="preserve">. </w:t>
+      </w:r>
+      <w:proofErr w:type="spellStart"/>
+      <w:r>
+        <w:rPr>
+          <w:rFonts w:ascii="Arial" w:eastAsia="Times New Roman" w:hAnsi="Arial" w:cs="Arial"/>
+          <w:sz w:val="28"/>
+          <w:szCs w:val="28"/>
+        </w:rPr>
+        <w:t>Những</w:t>
+      </w:r>
+      <w:proofErr w:type="spellEnd"/>
+      <w:r>
+        <w:rPr>
+          <w:rFonts w:ascii="Arial" w:eastAsia="Times New Roman" w:hAnsi="Arial" w:cs="Arial"/>
+          <w:sz w:val="28"/>
+          <w:szCs w:val="28"/>
+        </w:rPr>
+        <w:t xml:space="preserve"> </w:t>
+      </w:r>
+      <w:proofErr w:type="spellStart"/>
+      <w:r>
+        <w:rPr>
+          <w:rFonts w:ascii="Arial" w:eastAsia="Times New Roman" w:hAnsi="Arial" w:cs="Arial"/>
+          <w:sz w:val="28"/>
+          <w:szCs w:val="28"/>
+        </w:rPr>
+        <w:t>mẫu</w:t>
+      </w:r>
+      <w:proofErr w:type="spellEnd"/>
+      <w:r>
+        <w:rPr>
+          <w:rFonts w:ascii="Arial" w:eastAsia="Times New Roman" w:hAnsi="Arial" w:cs="Arial"/>
+          <w:sz w:val="28"/>
+          <w:szCs w:val="28"/>
+        </w:rPr>
+        <w:t xml:space="preserve"> bị </w:t>
+      </w:r>
+      <w:proofErr w:type="spellStart"/>
+      <w:r>
+        <w:rPr>
+          <w:rFonts w:ascii="Arial" w:eastAsia="Times New Roman" w:hAnsi="Arial" w:cs="Arial"/>
+          <w:sz w:val="28"/>
+          <w:szCs w:val="28"/>
+        </w:rPr>
+        <w:t>sai</w:t>
+      </w:r>
+      <w:proofErr w:type="spellEnd"/>
+      <w:r>
+        <w:rPr>
+          <w:rFonts w:ascii="Arial" w:eastAsia="Times New Roman" w:hAnsi="Arial" w:cs="Arial"/>
+          <w:sz w:val="28"/>
+          <w:szCs w:val="28"/>
+        </w:rPr>
+        <w:t xml:space="preserve"> </w:t>
+      </w:r>
+      <w:proofErr w:type="spellStart"/>
+      <w:r>
+        <w:rPr>
+          <w:rFonts w:ascii="Arial" w:eastAsia="Times New Roman" w:hAnsi="Arial" w:cs="Arial"/>
+          <w:sz w:val="28"/>
+          <w:szCs w:val="28"/>
+        </w:rPr>
+        <w:t>lệch</w:t>
+      </w:r>
+      <w:proofErr w:type="spellEnd"/>
+      <w:r>
+        <w:rPr>
+          <w:rFonts w:ascii="Arial" w:eastAsia="Times New Roman" w:hAnsi="Arial" w:cs="Arial"/>
+          <w:sz w:val="28"/>
+          <w:szCs w:val="28"/>
+        </w:rPr>
+        <w:t xml:space="preserve"> </w:t>
+      </w:r>
+      <w:proofErr w:type="spellStart"/>
+      <w:r>
+        <w:rPr>
+          <w:rFonts w:ascii="Arial" w:eastAsia="Times New Roman" w:hAnsi="Arial" w:cs="Arial"/>
+          <w:sz w:val="28"/>
+          <w:szCs w:val="28"/>
+        </w:rPr>
+        <w:t>nhiều</w:t>
+      </w:r>
+      <w:proofErr w:type="spellEnd"/>
+      <w:r>
+        <w:rPr>
+          <w:rFonts w:ascii="Arial" w:eastAsia="Times New Roman" w:hAnsi="Arial" w:cs="Arial"/>
+          <w:sz w:val="28"/>
+          <w:szCs w:val="28"/>
+        </w:rPr>
+        <w:t xml:space="preserve"> </w:t>
+      </w:r>
+      <w:proofErr w:type="spellStart"/>
+      <w:r>
+        <w:rPr>
+          <w:rFonts w:ascii="Arial" w:eastAsia="Times New Roman" w:hAnsi="Arial" w:cs="Arial"/>
+          <w:sz w:val="28"/>
+          <w:szCs w:val="28"/>
+        </w:rPr>
+        <w:t>hoặc</w:t>
+      </w:r>
+      <w:proofErr w:type="spellEnd"/>
+      <w:r>
+        <w:rPr>
+          <w:rFonts w:ascii="Arial" w:eastAsia="Times New Roman" w:hAnsi="Arial" w:cs="Arial"/>
+          <w:sz w:val="28"/>
+          <w:szCs w:val="28"/>
+        </w:rPr>
+        <w:t xml:space="preserve"> </w:t>
+      </w:r>
+      <w:proofErr w:type="spellStart"/>
+      <w:r>
+        <w:rPr>
+          <w:rFonts w:ascii="Arial" w:eastAsia="Times New Roman" w:hAnsi="Arial" w:cs="Arial"/>
+          <w:sz w:val="28"/>
+          <w:szCs w:val="28"/>
+        </w:rPr>
+        <w:t>chất</w:t>
+      </w:r>
+      <w:proofErr w:type="spellEnd"/>
+      <w:r>
+        <w:rPr>
+          <w:rFonts w:ascii="Arial" w:eastAsia="Times New Roman" w:hAnsi="Arial" w:cs="Arial"/>
+          <w:sz w:val="28"/>
+          <w:szCs w:val="28"/>
+        </w:rPr>
+        <w:t xml:space="preserve"> </w:t>
+      </w:r>
+      <w:proofErr w:type="spellStart"/>
+      <w:r>
+        <w:rPr>
+          <w:rFonts w:ascii="Arial" w:eastAsia="Times New Roman" w:hAnsi="Arial" w:cs="Arial"/>
+          <w:sz w:val="28"/>
+          <w:szCs w:val="28"/>
+        </w:rPr>
+        <w:t>lượng</w:t>
+      </w:r>
+      <w:proofErr w:type="spellEnd"/>
+      <w:r>
+        <w:rPr>
+          <w:rFonts w:ascii="Arial" w:eastAsia="Times New Roman" w:hAnsi="Arial" w:cs="Arial"/>
+          <w:sz w:val="28"/>
+          <w:szCs w:val="28"/>
+        </w:rPr>
+        <w:t xml:space="preserve"> quá </w:t>
+      </w:r>
+      <w:proofErr w:type="spellStart"/>
+      <w:r>
+        <w:rPr>
+          <w:rFonts w:ascii="Arial" w:eastAsia="Times New Roman" w:hAnsi="Arial" w:cs="Arial"/>
+          <w:sz w:val="28"/>
+          <w:szCs w:val="28"/>
+        </w:rPr>
+        <w:t>thấp</w:t>
+      </w:r>
+      <w:proofErr w:type="spellEnd"/>
+      <w:r>
+        <w:rPr>
+          <w:rFonts w:ascii="Arial" w:eastAsia="Times New Roman" w:hAnsi="Arial" w:cs="Arial"/>
+          <w:sz w:val="28"/>
+          <w:szCs w:val="28"/>
+        </w:rPr>
+        <w:t xml:space="preserve"> </w:t>
+      </w:r>
+      <w:proofErr w:type="spellStart"/>
+      <w:r>
+        <w:rPr>
+          <w:rFonts w:ascii="Arial" w:eastAsia="Times New Roman" w:hAnsi="Arial" w:cs="Arial"/>
+          <w:sz w:val="28"/>
+          <w:szCs w:val="28"/>
+        </w:rPr>
+        <w:t>buộc</w:t>
+      </w:r>
+      <w:proofErr w:type="spellEnd"/>
+      <w:r>
+        <w:rPr>
+          <w:rFonts w:ascii="Arial" w:eastAsia="Times New Roman" w:hAnsi="Arial" w:cs="Arial"/>
+          <w:sz w:val="28"/>
+          <w:szCs w:val="28"/>
+        </w:rPr>
+        <w:t xml:space="preserve"> </w:t>
+      </w:r>
+      <w:proofErr w:type="spellStart"/>
+      <w:r>
+        <w:rPr>
+          <w:rFonts w:ascii="Arial" w:eastAsia="Times New Roman" w:hAnsi="Arial" w:cs="Arial"/>
+          <w:sz w:val="28"/>
+          <w:szCs w:val="28"/>
+        </w:rPr>
+        <w:lastRenderedPageBreak/>
+        <w:t>nhóm</w:t>
+      </w:r>
+      <w:proofErr w:type="spellEnd"/>
+      <w:r>
+        <w:rPr>
+          <w:rFonts w:ascii="Arial" w:eastAsia="Times New Roman" w:hAnsi="Arial" w:cs="Arial"/>
+          <w:sz w:val="28"/>
+          <w:szCs w:val="28"/>
+        </w:rPr>
+        <w:t xml:space="preserve"> </w:t>
+      </w:r>
+      <w:proofErr w:type="spellStart"/>
+      <w:r>
+        <w:rPr>
+          <w:rFonts w:ascii="Arial" w:eastAsia="Times New Roman" w:hAnsi="Arial" w:cs="Arial"/>
+          <w:sz w:val="28"/>
+          <w:szCs w:val="28"/>
+        </w:rPr>
+        <w:t>sinh</w:t>
+      </w:r>
+      <w:proofErr w:type="spellEnd"/>
+      <w:r>
+        <w:rPr>
+          <w:rFonts w:ascii="Arial" w:eastAsia="Times New Roman" w:hAnsi="Arial" w:cs="Arial"/>
+          <w:sz w:val="28"/>
+          <w:szCs w:val="28"/>
+        </w:rPr>
+        <w:t xml:space="preserve"> </w:t>
+      </w:r>
+      <w:proofErr w:type="spellStart"/>
+      <w:r>
+        <w:rPr>
+          <w:rFonts w:ascii="Arial" w:eastAsia="Times New Roman" w:hAnsi="Arial" w:cs="Arial"/>
+          <w:sz w:val="28"/>
+          <w:szCs w:val="28"/>
+        </w:rPr>
+        <w:t>viên</w:t>
+      </w:r>
+      <w:proofErr w:type="spellEnd"/>
+      <w:r>
+        <w:rPr>
+          <w:rFonts w:ascii="Arial" w:eastAsia="Times New Roman" w:hAnsi="Arial" w:cs="Arial"/>
+          <w:sz w:val="28"/>
+          <w:szCs w:val="28"/>
+        </w:rPr>
+        <w:t xml:space="preserve"> </w:t>
+      </w:r>
+      <w:proofErr w:type="spellStart"/>
+      <w:r>
+        <w:rPr>
+          <w:rFonts w:ascii="Arial" w:eastAsia="Times New Roman" w:hAnsi="Arial" w:cs="Arial"/>
+          <w:sz w:val="28"/>
+          <w:szCs w:val="28"/>
+        </w:rPr>
+        <w:t>phải</w:t>
+      </w:r>
+      <w:proofErr w:type="spellEnd"/>
+      <w:r>
+        <w:rPr>
+          <w:rFonts w:ascii="Arial" w:eastAsia="Times New Roman" w:hAnsi="Arial" w:cs="Arial"/>
+          <w:sz w:val="28"/>
+          <w:szCs w:val="28"/>
+        </w:rPr>
+        <w:t xml:space="preserve"> </w:t>
+      </w:r>
+      <w:proofErr w:type="spellStart"/>
+      <w:r>
+        <w:rPr>
+          <w:rFonts w:ascii="Arial" w:eastAsia="Times New Roman" w:hAnsi="Arial" w:cs="Arial"/>
+          <w:sz w:val="28"/>
+          <w:szCs w:val="28"/>
+        </w:rPr>
+        <w:t>bo</w:t>
+      </w:r>
+      <w:proofErr w:type="spellEnd"/>
+      <w:r>
+        <w:rPr>
+          <w:rFonts w:ascii="Arial" w:eastAsia="Times New Roman" w:hAnsi="Arial" w:cs="Arial"/>
+          <w:sz w:val="28"/>
+          <w:szCs w:val="28"/>
+        </w:rPr>
+        <w:t xml:space="preserve">̉. </w:t>
+      </w:r>
+      <w:proofErr w:type="spellStart"/>
+      <w:r>
+        <w:rPr>
+          <w:rFonts w:ascii="Arial" w:eastAsia="Times New Roman" w:hAnsi="Arial" w:cs="Arial"/>
+          <w:sz w:val="28"/>
+          <w:szCs w:val="28"/>
+        </w:rPr>
+        <w:t>Việc</w:t>
+      </w:r>
+      <w:proofErr w:type="spellEnd"/>
+      <w:r>
+        <w:rPr>
+          <w:rFonts w:ascii="Arial" w:eastAsia="Times New Roman" w:hAnsi="Arial" w:cs="Arial"/>
+          <w:sz w:val="28"/>
+          <w:szCs w:val="28"/>
+        </w:rPr>
+        <w:t xml:space="preserve"> </w:t>
+      </w:r>
+      <w:proofErr w:type="spellStart"/>
+      <w:r>
+        <w:rPr>
+          <w:rFonts w:ascii="Arial" w:eastAsia="Times New Roman" w:hAnsi="Arial" w:cs="Arial"/>
+          <w:sz w:val="28"/>
+          <w:szCs w:val="28"/>
+        </w:rPr>
+        <w:t>này</w:t>
+      </w:r>
+      <w:proofErr w:type="spellEnd"/>
+      <w:r>
+        <w:rPr>
+          <w:rFonts w:ascii="Arial" w:eastAsia="Times New Roman" w:hAnsi="Arial" w:cs="Arial"/>
+          <w:sz w:val="28"/>
+          <w:szCs w:val="28"/>
+        </w:rPr>
+        <w:t xml:space="preserve"> </w:t>
+      </w:r>
+      <w:proofErr w:type="spellStart"/>
+      <w:r>
+        <w:rPr>
+          <w:rFonts w:ascii="Arial" w:eastAsia="Times New Roman" w:hAnsi="Arial" w:cs="Arial"/>
+          <w:sz w:val="28"/>
+          <w:szCs w:val="28"/>
+        </w:rPr>
+        <w:t>một</w:t>
+      </w:r>
+      <w:proofErr w:type="spellEnd"/>
+      <w:r>
+        <w:rPr>
+          <w:rFonts w:ascii="Arial" w:eastAsia="Times New Roman" w:hAnsi="Arial" w:cs="Arial"/>
+          <w:sz w:val="28"/>
+          <w:szCs w:val="28"/>
+        </w:rPr>
+        <w:t xml:space="preserve"> </w:t>
+      </w:r>
+      <w:proofErr w:type="spellStart"/>
+      <w:r>
+        <w:rPr>
+          <w:rFonts w:ascii="Arial" w:eastAsia="Times New Roman" w:hAnsi="Arial" w:cs="Arial"/>
+          <w:sz w:val="28"/>
+          <w:szCs w:val="28"/>
+        </w:rPr>
+        <w:t>phần</w:t>
+      </w:r>
+      <w:proofErr w:type="spellEnd"/>
+      <w:r>
+        <w:rPr>
+          <w:rFonts w:ascii="Arial" w:eastAsia="Times New Roman" w:hAnsi="Arial" w:cs="Arial"/>
+          <w:sz w:val="28"/>
+          <w:szCs w:val="28"/>
+        </w:rPr>
+        <w:t xml:space="preserve"> sẽ </w:t>
+      </w:r>
+      <w:proofErr w:type="spellStart"/>
+      <w:r>
+        <w:rPr>
+          <w:rFonts w:ascii="Arial" w:eastAsia="Times New Roman" w:hAnsi="Arial" w:cs="Arial"/>
+          <w:sz w:val="28"/>
+          <w:szCs w:val="28"/>
+        </w:rPr>
+        <w:t>giảm</w:t>
+      </w:r>
+      <w:proofErr w:type="spellEnd"/>
+      <w:r>
+        <w:rPr>
+          <w:rFonts w:ascii="Arial" w:eastAsia="Times New Roman" w:hAnsi="Arial" w:cs="Arial"/>
+          <w:sz w:val="28"/>
+          <w:szCs w:val="28"/>
+        </w:rPr>
+        <w:t xml:space="preserve"> </w:t>
+      </w:r>
+      <w:proofErr w:type="spellStart"/>
+      <w:r>
+        <w:rPr>
+          <w:rFonts w:ascii="Arial" w:eastAsia="Times New Roman" w:hAnsi="Arial" w:cs="Arial"/>
+          <w:sz w:val="28"/>
+          <w:szCs w:val="28"/>
+        </w:rPr>
+        <w:t>bớt</w:t>
+      </w:r>
+      <w:proofErr w:type="spellEnd"/>
+      <w:r>
+        <w:rPr>
+          <w:rFonts w:ascii="Arial" w:eastAsia="Times New Roman" w:hAnsi="Arial" w:cs="Arial"/>
+          <w:sz w:val="28"/>
+          <w:szCs w:val="28"/>
+        </w:rPr>
+        <w:t xml:space="preserve"> </w:t>
+      </w:r>
+      <w:proofErr w:type="spellStart"/>
+      <w:r>
+        <w:rPr>
+          <w:rFonts w:ascii="Arial" w:eastAsia="Times New Roman" w:hAnsi="Arial" w:cs="Arial"/>
+          <w:sz w:val="28"/>
+          <w:szCs w:val="28"/>
+        </w:rPr>
+        <w:t>tình</w:t>
+      </w:r>
+      <w:proofErr w:type="spellEnd"/>
+      <w:r>
+        <w:rPr>
+          <w:rFonts w:ascii="Arial" w:eastAsia="Times New Roman" w:hAnsi="Arial" w:cs="Arial"/>
+          <w:sz w:val="28"/>
+          <w:szCs w:val="28"/>
+        </w:rPr>
+        <w:t xml:space="preserve"> </w:t>
+      </w:r>
+      <w:proofErr w:type="spellStart"/>
+      <w:r>
+        <w:rPr>
+          <w:rFonts w:ascii="Arial" w:eastAsia="Times New Roman" w:hAnsi="Arial" w:cs="Arial"/>
+          <w:sz w:val="28"/>
+          <w:szCs w:val="28"/>
+        </w:rPr>
+        <w:t>trạng</w:t>
+      </w:r>
+      <w:proofErr w:type="spellEnd"/>
+      <w:r>
+        <w:rPr>
+          <w:rFonts w:ascii="Arial" w:eastAsia="Times New Roman" w:hAnsi="Arial" w:cs="Arial"/>
+          <w:sz w:val="28"/>
+          <w:szCs w:val="28"/>
+        </w:rPr>
+        <w:t xml:space="preserve"> </w:t>
+      </w:r>
+      <w:proofErr w:type="spellStart"/>
+      <w:r>
+        <w:rPr>
+          <w:rFonts w:ascii="Arial" w:eastAsia="Times New Roman" w:hAnsi="Arial" w:cs="Arial"/>
+          <w:sz w:val="28"/>
+          <w:szCs w:val="28"/>
+        </w:rPr>
+        <w:t>gây</w:t>
+      </w:r>
+      <w:proofErr w:type="spellEnd"/>
+      <w:r>
+        <w:rPr>
+          <w:rFonts w:ascii="Arial" w:eastAsia="Times New Roman" w:hAnsi="Arial" w:cs="Arial"/>
+          <w:sz w:val="28"/>
+          <w:szCs w:val="28"/>
+        </w:rPr>
+        <w:t xml:space="preserve"> </w:t>
+      </w:r>
+      <w:proofErr w:type="spellStart"/>
+      <w:r>
+        <w:rPr>
+          <w:rFonts w:ascii="Arial" w:eastAsia="Times New Roman" w:hAnsi="Arial" w:cs="Arial"/>
+          <w:sz w:val="28"/>
+          <w:szCs w:val="28"/>
+        </w:rPr>
+        <w:t>nhiễu</w:t>
+      </w:r>
+      <w:proofErr w:type="spellEnd"/>
+      <w:r>
+        <w:rPr>
+          <w:rFonts w:ascii="Arial" w:eastAsia="Times New Roman" w:hAnsi="Arial" w:cs="Arial"/>
+          <w:sz w:val="28"/>
+          <w:szCs w:val="28"/>
+        </w:rPr>
+        <w:t xml:space="preserve"> </w:t>
+      </w:r>
+      <w:proofErr w:type="spellStart"/>
+      <w:r>
+        <w:rPr>
+          <w:rFonts w:ascii="Arial" w:eastAsia="Times New Roman" w:hAnsi="Arial" w:cs="Arial"/>
+          <w:sz w:val="28"/>
+          <w:szCs w:val="28"/>
+        </w:rPr>
+        <w:t>cho</w:t>
+      </w:r>
+      <w:proofErr w:type="spellEnd"/>
+      <w:r>
+        <w:rPr>
+          <w:rFonts w:ascii="Arial" w:eastAsia="Times New Roman" w:hAnsi="Arial" w:cs="Arial"/>
+          <w:sz w:val="28"/>
+          <w:szCs w:val="28"/>
+        </w:rPr>
+        <w:t xml:space="preserve"> </w:t>
+      </w:r>
+      <w:proofErr w:type="spellStart"/>
+      <w:r>
+        <w:rPr>
+          <w:rFonts w:ascii="Arial" w:eastAsia="Times New Roman" w:hAnsi="Arial" w:cs="Arial"/>
+          <w:sz w:val="28"/>
+          <w:szCs w:val="28"/>
+        </w:rPr>
+        <w:t>mo</w:t>
+      </w:r>
+      <w:proofErr w:type="spellEnd"/>
+      <w:r>
+        <w:rPr>
+          <w:rFonts w:ascii="Arial" w:eastAsia="Times New Roman" w:hAnsi="Arial" w:cs="Arial"/>
+          <w:sz w:val="28"/>
+          <w:szCs w:val="28"/>
+        </w:rPr>
+        <w:t xml:space="preserve">̂ </w:t>
+      </w:r>
+      <w:proofErr w:type="spellStart"/>
+      <w:r>
+        <w:rPr>
+          <w:rFonts w:ascii="Arial" w:eastAsia="Times New Roman" w:hAnsi="Arial" w:cs="Arial"/>
+          <w:sz w:val="28"/>
+          <w:szCs w:val="28"/>
+        </w:rPr>
+        <w:t>hình</w:t>
+      </w:r>
+      <w:proofErr w:type="spellEnd"/>
+      <w:r>
+        <w:rPr>
+          <w:rFonts w:ascii="Arial" w:eastAsia="Times New Roman" w:hAnsi="Arial" w:cs="Arial"/>
+          <w:sz w:val="28"/>
+          <w:szCs w:val="28"/>
+        </w:rPr>
+        <w:t xml:space="preserve"> </w:t>
+      </w:r>
+      <w:proofErr w:type="spellStart"/>
+      <w:r>
+        <w:rPr>
+          <w:rFonts w:ascii="Arial" w:eastAsia="Times New Roman" w:hAnsi="Arial" w:cs="Arial"/>
+          <w:sz w:val="28"/>
+          <w:szCs w:val="28"/>
+        </w:rPr>
+        <w:t>trong</w:t>
+      </w:r>
+      <w:proofErr w:type="spellEnd"/>
+      <w:r>
+        <w:rPr>
+          <w:rFonts w:ascii="Arial" w:eastAsia="Times New Roman" w:hAnsi="Arial" w:cs="Arial"/>
+          <w:sz w:val="28"/>
+          <w:szCs w:val="28"/>
+        </w:rPr>
+        <w:t xml:space="preserve"> quá </w:t>
+      </w:r>
+      <w:proofErr w:type="spellStart"/>
+      <w:r>
+        <w:rPr>
+          <w:rFonts w:ascii="Arial" w:eastAsia="Times New Roman" w:hAnsi="Arial" w:cs="Arial"/>
+          <w:sz w:val="28"/>
+          <w:szCs w:val="28"/>
+        </w:rPr>
+        <w:t>trình</w:t>
+      </w:r>
+      <w:proofErr w:type="spellEnd"/>
+      <w:r>
+        <w:rPr>
+          <w:rFonts w:ascii="Arial" w:eastAsia="Times New Roman" w:hAnsi="Arial" w:cs="Arial"/>
+          <w:sz w:val="28"/>
+          <w:szCs w:val="28"/>
+        </w:rPr>
+        <w:t xml:space="preserve"> </w:t>
+      </w:r>
+      <w:proofErr w:type="spellStart"/>
+      <w:r>
+        <w:rPr>
+          <w:rFonts w:ascii="Arial" w:eastAsia="Times New Roman" w:hAnsi="Arial" w:cs="Arial"/>
+          <w:sz w:val="28"/>
+          <w:szCs w:val="28"/>
+        </w:rPr>
+        <w:t>huấn</w:t>
+      </w:r>
+      <w:proofErr w:type="spellEnd"/>
+      <w:r>
+        <w:rPr>
+          <w:rFonts w:ascii="Arial" w:eastAsia="Times New Roman" w:hAnsi="Arial" w:cs="Arial"/>
+          <w:sz w:val="28"/>
+          <w:szCs w:val="28"/>
+        </w:rPr>
+        <w:t xml:space="preserve"> </w:t>
+      </w:r>
+      <w:proofErr w:type="spellStart"/>
+      <w:r>
+        <w:rPr>
+          <w:rFonts w:ascii="Arial" w:eastAsia="Times New Roman" w:hAnsi="Arial" w:cs="Arial"/>
+          <w:sz w:val="28"/>
+          <w:szCs w:val="28"/>
+        </w:rPr>
+        <w:t>luyện</w:t>
+      </w:r>
+      <w:proofErr w:type="spellEnd"/>
+      <w:r>
+        <w:rPr>
+          <w:rFonts w:ascii="Arial" w:eastAsia="Times New Roman" w:hAnsi="Arial" w:cs="Arial"/>
+          <w:sz w:val="28"/>
+          <w:szCs w:val="28"/>
+        </w:rPr>
+        <w:t xml:space="preserve">. </w:t>
+      </w:r>
+      <w:proofErr w:type="spellStart"/>
+      <w:r>
+        <w:rPr>
+          <w:rFonts w:ascii="Arial" w:eastAsia="Times New Roman" w:hAnsi="Arial" w:cs="Arial"/>
+          <w:sz w:val="28"/>
+          <w:szCs w:val="28"/>
+        </w:rPr>
+        <w:t>Điều</w:t>
+      </w:r>
+      <w:proofErr w:type="spellEnd"/>
+      <w:r>
+        <w:rPr>
+          <w:rFonts w:ascii="Arial" w:eastAsia="Times New Roman" w:hAnsi="Arial" w:cs="Arial"/>
+          <w:sz w:val="28"/>
+          <w:szCs w:val="28"/>
+        </w:rPr>
+        <w:t xml:space="preserve"> </w:t>
+      </w:r>
+      <w:proofErr w:type="spellStart"/>
+      <w:r>
+        <w:rPr>
+          <w:rFonts w:ascii="Arial" w:eastAsia="Times New Roman" w:hAnsi="Arial" w:cs="Arial"/>
+          <w:sz w:val="28"/>
+          <w:szCs w:val="28"/>
+        </w:rPr>
+        <w:t>này</w:t>
+      </w:r>
+      <w:proofErr w:type="spellEnd"/>
+      <w:r>
+        <w:rPr>
+          <w:rFonts w:ascii="Arial" w:eastAsia="Times New Roman" w:hAnsi="Arial" w:cs="Arial"/>
+          <w:sz w:val="28"/>
+          <w:szCs w:val="28"/>
+        </w:rPr>
+        <w:t xml:space="preserve"> </w:t>
+      </w:r>
+      <w:proofErr w:type="spellStart"/>
+      <w:r>
+        <w:rPr>
+          <w:rFonts w:ascii="Arial" w:eastAsia="Times New Roman" w:hAnsi="Arial" w:cs="Arial"/>
+          <w:sz w:val="28"/>
+          <w:szCs w:val="28"/>
+        </w:rPr>
+        <w:t>dẫn</w:t>
+      </w:r>
+      <w:proofErr w:type="spellEnd"/>
+      <w:r>
+        <w:rPr>
+          <w:rFonts w:ascii="Arial" w:eastAsia="Times New Roman" w:hAnsi="Arial" w:cs="Arial"/>
+          <w:sz w:val="28"/>
+          <w:szCs w:val="28"/>
+        </w:rPr>
+        <w:t xml:space="preserve"> </w:t>
+      </w:r>
+      <w:proofErr w:type="spellStart"/>
+      <w:r>
+        <w:rPr>
+          <w:rFonts w:ascii="Arial" w:eastAsia="Times New Roman" w:hAnsi="Arial" w:cs="Arial"/>
+          <w:sz w:val="28"/>
+          <w:szCs w:val="28"/>
+        </w:rPr>
+        <w:t>đến</w:t>
+      </w:r>
+      <w:proofErr w:type="spellEnd"/>
+      <w:r>
+        <w:rPr>
+          <w:rFonts w:ascii="Arial" w:eastAsia="Times New Roman" w:hAnsi="Arial" w:cs="Arial"/>
+          <w:sz w:val="28"/>
+          <w:szCs w:val="28"/>
+        </w:rPr>
+        <w:t xml:space="preserve"> </w:t>
+      </w:r>
+      <w:proofErr w:type="spellStart"/>
+      <w:r>
+        <w:rPr>
+          <w:rFonts w:ascii="Arial" w:eastAsia="Times New Roman" w:hAnsi="Arial" w:cs="Arial"/>
+          <w:sz w:val="28"/>
+          <w:szCs w:val="28"/>
+        </w:rPr>
+        <w:t>thời</w:t>
+      </w:r>
+      <w:proofErr w:type="spellEnd"/>
+      <w:r>
+        <w:rPr>
+          <w:rFonts w:ascii="Arial" w:eastAsia="Times New Roman" w:hAnsi="Arial" w:cs="Arial"/>
+          <w:sz w:val="28"/>
+          <w:szCs w:val="28"/>
+          <w:lang w:val="vi-VN"/>
+        </w:rPr>
+        <w:t xml:space="preserve"> gian huấn luyện mô hình </w:t>
+      </w:r>
+      <w:r>
+        <w:rPr>
+          <w:rFonts w:ascii="Arial" w:eastAsia="Times New Roman" w:hAnsi="Arial" w:cs="Arial"/>
+          <w:sz w:val="28"/>
+          <w:szCs w:val="28"/>
+          <w:lang w:val="vi-VN"/>
+        </w:rPr>
+        <w:t xml:space="preserve">còn </w:t>
+      </w:r>
+      <w:proofErr w:type="gramStart"/>
+      <w:r>
+        <w:rPr>
+          <w:rFonts w:ascii="Arial" w:eastAsia="Times New Roman" w:hAnsi="Arial" w:cs="Arial"/>
+          <w:sz w:val="28"/>
+          <w:szCs w:val="28"/>
+          <w:lang w:val="vi-VN"/>
+        </w:rPr>
+        <w:t>khoảng ?</w:t>
+      </w:r>
+      <w:proofErr w:type="gramEnd"/>
+      <w:r>
+        <w:rPr>
+          <w:rFonts w:ascii="Arial" w:eastAsia="Times New Roman" w:hAnsi="Arial" w:cs="Arial"/>
+          <w:sz w:val="28"/>
+          <w:szCs w:val="28"/>
+          <w:lang w:val="vi-VN"/>
+        </w:rPr>
+        <w:t xml:space="preserve"> giờ cho khoảng 2.500.000 câu song ngữ</w:t>
+      </w:r>
+      <w:r>
+        <w:rPr>
+          <w:rFonts w:ascii="Arial" w:eastAsia="Times New Roman" w:hAnsi="Arial" w:cs="Arial"/>
+          <w:sz w:val="28"/>
+          <w:szCs w:val="28"/>
+        </w:rPr>
+        <w:t xml:space="preserve">. </w:t>
+      </w:r>
+      <w:proofErr w:type="spellStart"/>
+      <w:r>
+        <w:rPr>
+          <w:rFonts w:ascii="Arial" w:eastAsia="Times New Roman" w:hAnsi="Arial" w:cs="Arial"/>
+          <w:sz w:val="28"/>
+          <w:szCs w:val="28"/>
+        </w:rPr>
+        <w:t>Trong</w:t>
+      </w:r>
+      <w:proofErr w:type="spellEnd"/>
+      <w:r>
+        <w:rPr>
+          <w:rFonts w:ascii="Arial" w:eastAsia="Times New Roman" w:hAnsi="Arial" w:cs="Arial"/>
+          <w:sz w:val="28"/>
+          <w:szCs w:val="28"/>
+        </w:rPr>
+        <w:t xml:space="preserve"> </w:t>
+      </w:r>
+      <w:proofErr w:type="spellStart"/>
+      <w:r>
+        <w:rPr>
+          <w:rFonts w:ascii="Arial" w:eastAsia="Times New Roman" w:hAnsi="Arial" w:cs="Arial"/>
+          <w:sz w:val="28"/>
+          <w:szCs w:val="28"/>
+        </w:rPr>
+        <w:t>đo</w:t>
+      </w:r>
+      <w:proofErr w:type="spellEnd"/>
+      <w:r>
+        <w:rPr>
+          <w:rFonts w:ascii="Arial" w:eastAsia="Times New Roman" w:hAnsi="Arial" w:cs="Arial"/>
+          <w:sz w:val="28"/>
+          <w:szCs w:val="28"/>
+        </w:rPr>
+        <w:t xml:space="preserve">́, </w:t>
+      </w:r>
+      <w:proofErr w:type="spellStart"/>
+      <w:r>
+        <w:rPr>
+          <w:rFonts w:ascii="Arial" w:eastAsia="Times New Roman" w:hAnsi="Arial" w:cs="Arial"/>
+          <w:sz w:val="28"/>
+          <w:szCs w:val="28"/>
+        </w:rPr>
+        <w:t>dư</w:t>
+      </w:r>
+      <w:proofErr w:type="spellEnd"/>
+      <w:r>
+        <w:rPr>
+          <w:rFonts w:ascii="Arial" w:eastAsia="Times New Roman" w:hAnsi="Arial" w:cs="Arial"/>
+          <w:sz w:val="28"/>
+          <w:szCs w:val="28"/>
+        </w:rPr>
+        <w:t xml:space="preserve">̃ </w:t>
+      </w:r>
+      <w:proofErr w:type="spellStart"/>
+      <w:r>
+        <w:rPr>
+          <w:rFonts w:ascii="Arial" w:eastAsia="Times New Roman" w:hAnsi="Arial" w:cs="Arial"/>
+          <w:sz w:val="28"/>
+          <w:szCs w:val="28"/>
+        </w:rPr>
+        <w:t>liệu</w:t>
+      </w:r>
+      <w:proofErr w:type="spellEnd"/>
+      <w:r>
+        <w:rPr>
+          <w:rFonts w:ascii="Arial" w:eastAsia="Times New Roman" w:hAnsi="Arial" w:cs="Arial"/>
+          <w:sz w:val="28"/>
+          <w:szCs w:val="28"/>
+        </w:rPr>
+        <w:t xml:space="preserve"> </w:t>
+      </w:r>
+      <w:proofErr w:type="spellStart"/>
+      <w:r>
+        <w:rPr>
+          <w:rFonts w:ascii="Arial" w:eastAsia="Times New Roman" w:hAnsi="Arial" w:cs="Arial"/>
+          <w:sz w:val="28"/>
+          <w:szCs w:val="28"/>
+        </w:rPr>
+        <w:t>được</w:t>
+      </w:r>
+      <w:proofErr w:type="spellEnd"/>
+      <w:r>
+        <w:rPr>
+          <w:rFonts w:ascii="Arial" w:eastAsia="Times New Roman" w:hAnsi="Arial" w:cs="Arial"/>
+          <w:sz w:val="28"/>
+          <w:szCs w:val="28"/>
+        </w:rPr>
+        <w:t xml:space="preserve"> chia </w:t>
+      </w:r>
+      <w:proofErr w:type="spellStart"/>
+      <w:r>
+        <w:rPr>
+          <w:rFonts w:ascii="Arial" w:eastAsia="Times New Roman" w:hAnsi="Arial" w:cs="Arial"/>
+          <w:sz w:val="28"/>
+          <w:szCs w:val="28"/>
+        </w:rPr>
+        <w:t>nho</w:t>
+      </w:r>
+      <w:proofErr w:type="spellEnd"/>
+      <w:r>
+        <w:rPr>
+          <w:rFonts w:ascii="Arial" w:eastAsia="Times New Roman" w:hAnsi="Arial" w:cs="Arial"/>
+          <w:sz w:val="28"/>
+          <w:szCs w:val="28"/>
+        </w:rPr>
+        <w:t xml:space="preserve">̉ </w:t>
+      </w:r>
+      <w:proofErr w:type="spellStart"/>
+      <w:r>
+        <w:rPr>
+          <w:rFonts w:ascii="Arial" w:eastAsia="Times New Roman" w:hAnsi="Arial" w:cs="Arial"/>
+          <w:sz w:val="28"/>
+          <w:szCs w:val="28"/>
+        </w:rPr>
+        <w:t>thành</w:t>
+      </w:r>
+      <w:proofErr w:type="spellEnd"/>
+      <w:r>
+        <w:rPr>
+          <w:rFonts w:ascii="Arial" w:eastAsia="Times New Roman" w:hAnsi="Arial" w:cs="Arial"/>
+          <w:sz w:val="28"/>
+          <w:szCs w:val="28"/>
+        </w:rPr>
+        <w:t xml:space="preserve"> 3 </w:t>
+      </w:r>
+      <w:proofErr w:type="spellStart"/>
+      <w:r>
+        <w:rPr>
+          <w:rFonts w:ascii="Arial" w:eastAsia="Times New Roman" w:hAnsi="Arial" w:cs="Arial"/>
+          <w:sz w:val="28"/>
+          <w:szCs w:val="28"/>
+        </w:rPr>
+        <w:t>bọ</w:t>
+      </w:r>
+      <w:proofErr w:type="spellEnd"/>
+      <w:r>
+        <w:rPr>
+          <w:rFonts w:ascii="Arial" w:eastAsia="Times New Roman" w:hAnsi="Arial" w:cs="Arial"/>
+          <w:sz w:val="28"/>
+          <w:szCs w:val="28"/>
+        </w:rPr>
+        <w:t xml:space="preserve">̂ train, dev, test </w:t>
+      </w:r>
+      <w:proofErr w:type="spellStart"/>
+      <w:r>
+        <w:rPr>
+          <w:rFonts w:ascii="Arial" w:eastAsia="Times New Roman" w:hAnsi="Arial" w:cs="Arial"/>
+          <w:sz w:val="28"/>
+          <w:szCs w:val="28"/>
+        </w:rPr>
+        <w:t>với</w:t>
+      </w:r>
+      <w:proofErr w:type="spellEnd"/>
+      <w:r>
+        <w:rPr>
+          <w:rFonts w:ascii="Arial" w:eastAsia="Times New Roman" w:hAnsi="Arial" w:cs="Arial"/>
+          <w:sz w:val="28"/>
+          <w:szCs w:val="28"/>
+        </w:rPr>
+        <w:t xml:space="preserve"> </w:t>
+      </w:r>
+      <w:proofErr w:type="spellStart"/>
+      <w:r>
+        <w:rPr>
+          <w:rFonts w:ascii="Arial" w:eastAsia="Times New Roman" w:hAnsi="Arial" w:cs="Arial"/>
+          <w:sz w:val="28"/>
+          <w:szCs w:val="28"/>
+        </w:rPr>
+        <w:t>kích</w:t>
+      </w:r>
+      <w:proofErr w:type="spellEnd"/>
+      <w:r>
+        <w:rPr>
+          <w:rFonts w:ascii="Arial" w:eastAsia="Times New Roman" w:hAnsi="Arial" w:cs="Arial"/>
+          <w:sz w:val="28"/>
+          <w:szCs w:val="28"/>
+        </w:rPr>
+        <w:t xml:space="preserve"> </w:t>
+      </w:r>
+      <w:proofErr w:type="spellStart"/>
+      <w:r>
+        <w:rPr>
+          <w:rFonts w:ascii="Arial" w:eastAsia="Times New Roman" w:hAnsi="Arial" w:cs="Arial"/>
+          <w:sz w:val="28"/>
+          <w:szCs w:val="28"/>
+        </w:rPr>
+        <w:t>thước</w:t>
+      </w:r>
+      <w:proofErr w:type="spellEnd"/>
+      <w:r>
+        <w:rPr>
+          <w:rFonts w:ascii="Arial" w:eastAsia="Times New Roman" w:hAnsi="Arial" w:cs="Arial"/>
+          <w:sz w:val="28"/>
+          <w:szCs w:val="28"/>
+        </w:rPr>
+        <w:t xml:space="preserve"> </w:t>
+      </w:r>
+      <w:proofErr w:type="spellStart"/>
+      <w:r>
+        <w:rPr>
+          <w:rFonts w:ascii="Arial" w:eastAsia="Times New Roman" w:hAnsi="Arial" w:cs="Arial"/>
+          <w:sz w:val="28"/>
+          <w:szCs w:val="28"/>
+        </w:rPr>
+        <w:t>nhu</w:t>
+      </w:r>
+      <w:proofErr w:type="spellEnd"/>
+      <w:r>
+        <w:rPr>
+          <w:rFonts w:ascii="Arial" w:eastAsia="Times New Roman" w:hAnsi="Arial" w:cs="Arial"/>
+          <w:sz w:val="28"/>
+          <w:szCs w:val="28"/>
+        </w:rPr>
+        <w:t xml:space="preserve">̛ </w:t>
+      </w:r>
+      <w:proofErr w:type="spellStart"/>
+      <w:r>
+        <w:rPr>
+          <w:rFonts w:ascii="Arial" w:eastAsia="Times New Roman" w:hAnsi="Arial" w:cs="Arial"/>
+          <w:sz w:val="28"/>
+          <w:szCs w:val="28"/>
+        </w:rPr>
+        <w:t>sau</w:t>
+      </w:r>
+      <w:proofErr w:type="spellEnd"/>
+      <w:r>
+        <w:rPr>
+          <w:rFonts w:ascii="Arial" w:eastAsia="Times New Roman" w:hAnsi="Arial" w:cs="Arial"/>
+          <w:sz w:val="28"/>
+          <w:szCs w:val="28"/>
+        </w:rPr>
+        <w:t xml:space="preserve">: </w:t>
+      </w:r>
+    </w:p>
+    <w:p>
+      <w:pPr>
+        <w:spacing w:before="100" w:beforeAutospacing="1" w:after="100" w:afterAutospacing="1" w:line="360" w:lineRule="auto"/>
+        <w:rPr>
+          <w:rFonts w:ascii="Arial" w:eastAsia="Times New Roman" w:hAnsi="Arial" w:cs="Arial"/>
+          <w:sz w:val="28"/>
+          <w:szCs w:val="28"/>
+        </w:rPr>
+      </w:pPr>
+      <w:r>
+        <w:rPr>
+          <w:rFonts w:ascii="Segoe UI Symbol" w:eastAsia="Times New Roman" w:hAnsi="Segoe UI Symbol" w:cs="Segoe UI Symbol"/>
+          <w:sz w:val="28"/>
+          <w:szCs w:val="28"/>
+        </w:rPr>
+        <w:t>❖</w:t>
+      </w:r>
+      <w:r>
+        <w:rPr>
+          <w:rFonts w:ascii="Arial" w:eastAsia="Times New Roman" w:hAnsi="Arial" w:cs="Arial"/>
+          <w:sz w:val="28"/>
+          <w:szCs w:val="28"/>
+        </w:rPr>
+        <w:t xml:space="preserve"> </w:t>
+      </w:r>
+      <w:proofErr w:type="spellStart"/>
+      <w:r>
+        <w:rPr>
+          <w:rFonts w:ascii="Arial" w:eastAsia="Times New Roman" w:hAnsi="Arial" w:cs="Arial"/>
+          <w:sz w:val="28"/>
+          <w:szCs w:val="28"/>
+        </w:rPr>
+        <w:t>Bọ</w:t>
+      </w:r>
+      <w:proofErr w:type="spellEnd"/>
+      <w:r>
+        <w:rPr>
+          <w:rFonts w:ascii="Arial" w:eastAsia="Times New Roman" w:hAnsi="Arial" w:cs="Arial"/>
+          <w:sz w:val="28"/>
+          <w:szCs w:val="28"/>
+        </w:rPr>
+        <w:t xml:space="preserve">̂ train: </w:t>
+      </w:r>
+    </w:p>
+    <w:p>
+      <w:pPr>
+        <w:spacing w:before="100" w:beforeAutospacing="1" w:after="100" w:afterAutospacing="1" w:line="360" w:lineRule="auto"/>
+        <w:rPr>
+          <w:rFonts w:ascii="Arial" w:eastAsia="Times New Roman" w:hAnsi="Arial" w:cs="Arial"/>
+          <w:sz w:val="28"/>
+          <w:szCs w:val="28"/>
+        </w:rPr>
+      </w:pPr>
+      <w:r>
+        <w:rPr>
+          <w:rFonts w:ascii="Segoe UI Symbol" w:eastAsia="Times New Roman" w:hAnsi="Segoe UI Symbol" w:cs="Segoe UI Symbol"/>
+          <w:sz w:val="28"/>
+          <w:szCs w:val="28"/>
+        </w:rPr>
+        <w:t>❖</w:t>
+      </w:r>
+      <w:r>
+        <w:rPr>
+          <w:rFonts w:ascii="Arial" w:eastAsia="Times New Roman" w:hAnsi="Arial" w:cs="Arial"/>
+          <w:sz w:val="28"/>
+          <w:szCs w:val="28"/>
+        </w:rPr>
+        <w:t xml:space="preserve"> </w:t>
+      </w:r>
+      <w:proofErr w:type="spellStart"/>
+      <w:r>
+        <w:rPr>
+          <w:rFonts w:ascii="Arial" w:eastAsia="Times New Roman" w:hAnsi="Arial" w:cs="Arial"/>
+          <w:sz w:val="28"/>
+          <w:szCs w:val="28"/>
+        </w:rPr>
+        <w:t>Bọ</w:t>
+      </w:r>
+      <w:proofErr w:type="spellEnd"/>
+      <w:r>
+        <w:rPr>
+          <w:rFonts w:ascii="Arial" w:eastAsia="Times New Roman" w:hAnsi="Arial" w:cs="Arial"/>
+          <w:sz w:val="28"/>
+          <w:szCs w:val="28"/>
+        </w:rPr>
+        <w:t xml:space="preserve">̂ dev: </w:t>
+      </w:r>
+    </w:p>
+    <w:p>
+      <w:pPr>
+        <w:spacing w:before="100" w:beforeAutospacing="1" w:after="100" w:afterAutospacing="1" w:line="360" w:lineRule="auto"/>
+        <w:rPr>
+          <w:rFonts w:ascii="Arial" w:eastAsia="Times New Roman" w:hAnsi="Arial" w:cs="Arial"/>
+          <w:sz w:val="28"/>
+          <w:szCs w:val="28"/>
+        </w:rPr>
+      </w:pPr>
+      <w:r>
+        <w:rPr>
+          <w:rFonts w:ascii="Segoe UI Symbol" w:eastAsia="Times New Roman" w:hAnsi="Segoe UI Symbol" w:cs="Segoe UI Symbol"/>
+          <w:sz w:val="28"/>
+          <w:szCs w:val="28"/>
+        </w:rPr>
+        <w:t>❖</w:t>
+      </w:r>
+      <w:r>
+        <w:rPr>
+          <w:rFonts w:ascii="Arial" w:eastAsia="Times New Roman" w:hAnsi="Arial" w:cs="Arial"/>
+          <w:sz w:val="28"/>
+          <w:szCs w:val="28"/>
+        </w:rPr>
+        <w:t xml:space="preserve"> </w:t>
+      </w:r>
+      <w:proofErr w:type="spellStart"/>
+      <w:r>
+        <w:rPr>
+          <w:rFonts w:ascii="Arial" w:eastAsia="Times New Roman" w:hAnsi="Arial" w:cs="Arial"/>
+          <w:sz w:val="28"/>
+          <w:szCs w:val="28"/>
+        </w:rPr>
+        <w:t>Bọ</w:t>
+      </w:r>
+      <w:proofErr w:type="spellEnd"/>
+      <w:r>
+        <w:rPr>
+          <w:rFonts w:ascii="Arial" w:eastAsia="Times New Roman" w:hAnsi="Arial" w:cs="Arial"/>
+          <w:sz w:val="28"/>
+          <w:szCs w:val="28"/>
+        </w:rPr>
+        <w:t xml:space="preserve">̂ test: </w:t>
+      </w:r>
+    </w:p>
+    <w:p>
+      <w:pPr>
+        <w:spacing w:before="100" w:beforeAutospacing="1" w:after="100" w:afterAutospacing="1" w:line="360" w:lineRule="auto"/>
         <w:rPr>
           <w:rFonts w:ascii="Arial" w:eastAsia="Times New Roman" w:hAnsi="Arial" w:cs="Arial"/>
           <w:sz w:val="32"/>
@@ -10732,7 +12632,7 @@
     </w:p>
     <w:p>
       <w:pPr>
-        <w:spacing w:before="100" w:beforeAutospacing="1" w:after="100" w:afterAutospacing="1"/>
+        <w:spacing w:before="100" w:beforeAutospacing="1" w:after="100" w:afterAutospacing="1" w:line="360" w:lineRule="auto"/>
         <w:rPr>
           <w:rFonts w:ascii="Arial" w:eastAsia="Times New Roman" w:hAnsi="Arial" w:cs="Arial"/>
           <w:sz w:val="32"/>
@@ -10752,7 +12652,7 @@
     </w:p>
     <w:p>
       <w:pPr>
-        <w:spacing w:before="100" w:beforeAutospacing="1" w:after="100" w:afterAutospacing="1"/>
+        <w:spacing w:before="100" w:beforeAutospacing="1" w:after="100" w:afterAutospacing="1" w:line="360" w:lineRule="auto"/>
         <w:rPr>
           <w:rFonts w:ascii="Arial" w:eastAsia="Times New Roman" w:hAnsi="Arial" w:cs="Arial"/>
           <w:sz w:val="32"/>
@@ -10772,7 +12672,7 @@
     </w:p>
     <w:p>
       <w:pPr>
-        <w:spacing w:before="100" w:beforeAutospacing="1" w:after="100" w:afterAutospacing="1"/>
+        <w:spacing w:before="100" w:beforeAutospacing="1" w:after="100" w:afterAutospacing="1" w:line="360" w:lineRule="auto"/>
         <w:rPr>
           <w:rFonts w:ascii="Arial" w:eastAsia="Times New Roman" w:hAnsi="Arial" w:cs="Arial"/>
           <w:sz w:val="28"/>
@@ -12165,7 +14065,7 @@
     </w:p>
     <w:p>
       <w:pPr>
-        <w:spacing w:before="100" w:beforeAutospacing="1" w:after="100" w:afterAutospacing="1"/>
+        <w:spacing w:before="100" w:beforeAutospacing="1" w:after="100" w:afterAutospacing="1" w:line="360" w:lineRule="auto"/>
         <w:rPr>
           <w:rFonts w:ascii="Arial" w:eastAsia="Times New Roman" w:hAnsi="Arial" w:cs="Arial"/>
           <w:sz w:val="28"/>
@@ -12942,7 +14842,7 @@
     </w:p>
     <w:p>
       <w:pPr>
-        <w:spacing w:before="100" w:beforeAutospacing="1" w:after="100" w:afterAutospacing="1"/>
+        <w:spacing w:before="100" w:beforeAutospacing="1" w:after="100" w:afterAutospacing="1" w:line="360" w:lineRule="auto"/>
         <w:rPr>
           <w:rFonts w:ascii="Arial" w:eastAsia="Times New Roman" w:hAnsi="Arial" w:cs="Arial"/>
           <w:sz w:val="32"/>
@@ -12957,6 +14857,7 @@
           <w:sz w:val="32"/>
           <w:szCs w:val="32"/>
         </w:rPr>
+        <w:lastRenderedPageBreak/>
         <w:t>4.</w:t>
       </w:r>
       <w:r>
@@ -12983,7 +14884,7 @@
     </w:p>
     <w:p>
       <w:pPr>
-        <w:spacing w:before="100" w:beforeAutospacing="1" w:after="100" w:afterAutospacing="1"/>
+        <w:spacing w:before="100" w:beforeAutospacing="1" w:after="100" w:afterAutospacing="1" w:line="360" w:lineRule="auto"/>
         <w:rPr>
           <w:rFonts w:ascii="Arial" w:eastAsia="Times New Roman" w:hAnsi="Arial" w:cs="Arial"/>
           <w:sz w:val="28"/>
@@ -12993,6 +14894,7 @@
     </w:p>
     <w:p>
       <w:pPr>
+        <w:spacing w:line="360" w:lineRule="auto"/>
         <w:rPr>
           <w:rFonts w:ascii="Arial" w:hAnsi="Arial" w:cs="Arial"/>
           <w:sz w:val="28"/>
@@ -13012,7 +14914,7 @@
 </file>
 
 <file path=word/numbering.xml><?xml version="1.0" encoding="utf-8"?>
-<w:numbering xmlns:wpc="http://schemas.microsoft.com/office/word/2010/wordprocessingCanvas" xmlns:cx="http://schemas.microsoft.com/office/drawing/2014/chartex" xmlns:cx1="http://schemas.microsoft.com/office/drawing/2015/9/8/chartex" xmlns:cx2="http://schemas.microsoft.com/office/drawing/2015/10/21/chartex" xmlns:cx3="http://schemas.microsoft.com/office/drawing/2016/5/9/chartex" xmlns:cx4="http://schemas.microsoft.com/office/drawing/2016/5/10/chartex" xmlns:cx5="http://schemas.microsoft.com/office/drawing/2016/5/11/chartex" xmlns:cx6="http://schemas.microsoft.com/office/drawing/2016/5/12/chartex" xmlns:cx7="http://schemas.microsoft.com/office/drawing/2016/5/13/chartex" xmlns:cx8="http://schemas.microsoft.com/office/drawing/2016/5/14/chartex" xmlns:mc="http://schemas.openxmlformats.org/markup-compatibility/2006" xmlns:aink="http://schemas.microsoft.com/office/drawing/2016/ink" xmlns:am3d="http://schemas.microsoft.com/office/drawing/2017/model3d" xmlns:o="urn:schemas-microsoft-com:office:office" xmlns:r="http://schemas.openxmlformats.org/officeDocument/2006/relationships" xmlns:m="http://schemas.openxmlformats.org/officeDocument/2006/math" xmlns:v="urn:schemas-microsoft-com:vml" xmlns:wp14="http://schemas.microsoft.com/office/word/2010/wordprocessingDrawing" xmlns:wp="http://schemas.openxmlformats.org/drawingml/2006/wordprocessingDrawing" xmlns:w10="urn:schemas-microsoft-com:office:word" xmlns:w="http://schemas.openxmlformats.org/wordprocessingml/2006/main" xmlns:w14="http://schemas.microsoft.com/office/word/2010/wordml" xmlns:w15="http://schemas.microsoft.com/office/word/2012/wordml" xmlns:w16cid="http://schemas.microsoft.com/office/word/2016/wordml/cid" xmlns:w16se="http://schemas.microsoft.com/office/word/2015/wordml/symex" xmlns:wpg="http://schemas.microsoft.com/office/word/2010/wordprocessingGroup" xmlns:wpi="http://schemas.microsoft.com/office/word/2010/wordprocessingInk" xmlns:wne="http://schemas.microsoft.com/office/word/2006/wordml" xmlns:wps="http://schemas.microsoft.com/office/word/2010/wordprocessingShape" mc:Ignorable="w14 w15 w16se w16cid wp14">
+<w:numbering xmlns:wpc="http://schemas.microsoft.com/office/word/2010/wordprocessingCanvas" xmlns:cx="http://schemas.microsoft.com/office/drawing/2014/chartex" xmlns:cx1="http://schemas.microsoft.com/office/drawing/2015/9/8/chartex" xmlns:cx2="http://schemas.microsoft.com/office/drawing/2015/10/21/chartex" xmlns:cx3="http://schemas.microsoft.com/office/drawing/2016/5/9/chartex" xmlns:cx4="http://schemas.microsoft.com/office/drawing/2016/5/10/chartex" xmlns:cx5="http://schemas.microsoft.com/office/drawing/2016/5/11/chartex" xmlns:cx6="http://schemas.microsoft.com/office/drawing/2016/5/12/chartex" xmlns:cx7="http://schemas.microsoft.com/office/drawing/2016/5/13/chartex" xmlns:cx8="http://schemas.microsoft.com/office/drawing/2016/5/14/chartex" xmlns:mc="http://schemas.openxmlformats.org/markup-compatibility/2006" xmlns:aink="http://schemas.microsoft.com/office/drawing/2016/ink" xmlns:am3d="http://schemas.microsoft.com/office/drawing/2017/model3d" xmlns:o="urn:schemas-microsoft-com:office:office" xmlns:r="http://schemas.openxmlformats.org/officeDocument/2006/relationships" xmlns:m="http://schemas.openxmlformats.org/officeDocument/2006/math" xmlns:v="urn:schemas-microsoft-com:vml" xmlns:wp14="http://schemas.microsoft.com/office/word/2010/wordprocessingDrawing" xmlns:wp="http://schemas.openxmlformats.org/drawingml/2006/wordprocessingDrawing" xmlns:w10="urn:schemas-microsoft-com:office:word" xmlns:w="http://schemas.openxmlformats.org/wordprocessingml/2006/main" xmlns:w14="http://schemas.microsoft.com/office/word/2010/wordml" xmlns:w15="http://schemas.microsoft.com/office/word/2012/wordml" xmlns:w16cex="http://schemas.microsoft.com/office/word/2018/wordml/cex" xmlns:w16cid="http://schemas.microsoft.com/office/word/2016/wordml/cid" xmlns:w16="http://schemas.microsoft.com/office/word/2018/wordml" xmlns:w16se="http://schemas.microsoft.com/office/word/2015/wordml/symex" xmlns:wpg="http://schemas.microsoft.com/office/word/2010/wordprocessingGroup" xmlns:wpi="http://schemas.microsoft.com/office/word/2010/wordprocessingInk" xmlns:wne="http://schemas.microsoft.com/office/word/2006/wordml" xmlns:wps="http://schemas.microsoft.com/office/word/2010/wordprocessingShape" mc:Ignorable="w14 w15 w16se w16cid w16 w16cex wp14">
   <w:abstractNum w:abstractNumId="0" w15:restartNumberingAfterBreak="0">
     <w:nsid w:val="7C505014"/>
     <w:multiLevelType w:val="multilevel"/>
@@ -13169,7 +15071,7 @@
 </file>
 
 <file path=word/styles.xml><?xml version="1.0" encoding="utf-8"?>
-<w:styles xmlns:mc="http://schemas.openxmlformats.org/markup-compatibility/2006" xmlns:r="http://schemas.openxmlformats.org/officeDocument/2006/relationships" xmlns:w="http://schemas.openxmlformats.org/wordprocessingml/2006/main" xmlns:w14="http://schemas.microsoft.com/office/word/2010/wordml" xmlns:w15="http://schemas.microsoft.com/office/word/2012/wordml" xmlns:w16cid="http://schemas.microsoft.com/office/word/2016/wordml/cid" xmlns:w16se="http://schemas.microsoft.com/office/word/2015/wordml/symex" mc:Ignorable="w14 w15 w16se w16cid">
+<w:styles xmlns:mc="http://schemas.openxmlformats.org/markup-compatibility/2006" xmlns:r="http://schemas.openxmlformats.org/officeDocument/2006/relationships" xmlns:w="http://schemas.openxmlformats.org/wordprocessingml/2006/main" xmlns:w14="http://schemas.microsoft.com/office/word/2010/wordml" xmlns:w15="http://schemas.microsoft.com/office/word/2012/wordml" xmlns:w16cex="http://schemas.microsoft.com/office/word/2018/wordml/cex" xmlns:w16cid="http://schemas.microsoft.com/office/word/2016/wordml/cid" xmlns:w16="http://schemas.microsoft.com/office/word/2018/wordml" xmlns:w16se="http://schemas.microsoft.com/office/word/2015/wordml/symex" mc:Ignorable="w14 w15 w16se w16cid w16 w16cex">
   <w:docDefaults>
     <w:rPrDefault>
       <w:rPr>

</xml_diff>

<commit_message>
edit chuong 4 5
</commit_message>
<xml_diff>
--- a/Luận Văn/Chương IV.docx
+++ b/Luận Văn/Chương IV.docx
@@ -10591,8 +10591,8 @@
         <w:spacing w:before="100" w:beforeAutospacing="1" w:after="100" w:afterAutospacing="1" w:line="360" w:lineRule="auto"/>
         <w:rPr>
           <w:rFonts w:ascii="Arial" w:eastAsia="Times New Roman" w:hAnsi="Arial" w:cs="Arial"/>
-          <w:sz w:val="32"/>
-          <w:szCs w:val="32"/>
+          <w:sz w:val="28"/>
+          <w:szCs w:val="28"/>
           <w:lang w:val="vi-VN"/>
         </w:rPr>
       </w:pPr>
@@ -10601,8 +10601,8 @@
           <w:rFonts w:ascii="Arial" w:eastAsia="Times New Roman" w:hAnsi="Arial" w:cs="Arial"/>
           <w:b/>
           <w:bCs/>
-          <w:sz w:val="32"/>
-          <w:szCs w:val="32"/>
+          <w:sz w:val="28"/>
+          <w:szCs w:val="28"/>
         </w:rPr>
         <w:lastRenderedPageBreak/>
         <w:t>4.2 CÀI ĐẶT</w:t>
@@ -10710,34 +10710,7 @@
           <w:szCs w:val="28"/>
           <w:lang w:val="vi-VN"/>
         </w:rPr>
-        <w:t xml:space="preserve"> </w:t>
-      </w:r>
-      <w:r>
-        <w:rPr>
-          <w:rFonts w:ascii="Arial" w:hAnsi="Arial" w:cs="Arial"/>
-          <w:sz w:val="28"/>
-          <w:szCs w:val="28"/>
-          <w:lang w:val="vi-VN"/>
-        </w:rPr>
-        <w:t xml:space="preserve">do nhóm tác giả đến từ google được ông bố vào năm 2014 tại Silicon Valley AI Lab đã trình bày ý tưởng cụ thể để xây dựng một mô hình mạng nơ-ron hồi quy tối ưu với hướng đi mới so với các hệ thống dịch máy truyền thống </w:t>
-      </w:r>
-      <w:r>
-        <w:rPr>
-          <w:rFonts w:ascii="Arial" w:hAnsi="Arial" w:cs="Arial"/>
-          <w:sz w:val="28"/>
-          <w:szCs w:val="28"/>
-          <w:lang w:val="vi-VN"/>
-        </w:rPr>
-        <w:t>kết hợp cùng với cơ chế chú ý (Attention mechanism)</w:t>
-      </w:r>
-      <w:r>
-        <w:rPr>
-          <w:rFonts w:ascii="Arial" w:hAnsi="Arial" w:cs="Arial"/>
-          <w:sz w:val="28"/>
-          <w:szCs w:val="28"/>
-          <w:lang w:val="vi-VN"/>
-        </w:rPr>
-        <w:t xml:space="preserve"> từ bài báo </w:t>
+        <w:t xml:space="preserve"> do nhóm tác giả đến từ google được ông bố vào năm 2014 tại Silicon Valley AI Lab đã trình bày ý tưởng cụ thể để xây dựng một mô hình mạng nơ-ron hồi quy tối ưu với hướng đi mới so với các hệ thống dịch máy truyền thống kết hợp cùng với cơ chế chú ý (Attention mechanism) từ bài báo </w:t>
       </w:r>
       <w:r>
         <w:rPr>
@@ -10757,25 +10730,7 @@
           <w:szCs w:val="28"/>
           <w:lang w:val="vi-VN"/>
         </w:rPr>
-        <w:t>được thực hiện bởi nhóm tác giả đến từ đại học Stanford</w:t>
-      </w:r>
-      <w:r>
-        <w:rPr>
-          <w:rFonts w:ascii="Arial" w:hAnsi="Arial" w:cs="Arial"/>
-          <w:sz w:val="28"/>
-          <w:szCs w:val="28"/>
-          <w:lang w:val="vi-VN"/>
-        </w:rPr>
-        <w:t xml:space="preserve"> vào năm 2015</w:t>
-      </w:r>
-      <w:r>
-        <w:rPr>
-          <w:rFonts w:ascii="Arial" w:hAnsi="Arial" w:cs="Arial"/>
-          <w:sz w:val="28"/>
-          <w:szCs w:val="28"/>
-          <w:lang w:val="vi-VN"/>
-        </w:rPr>
-        <w:t>.</w:t>
+        <w:t>được thực hiện bởi nhóm tác giả đến từ đại học Stanford vào năm 2015.</w:t>
       </w:r>
     </w:p>
     <w:p>
@@ -11313,20 +11268,20 @@
       <w:pPr>
         <w:spacing w:before="100" w:beforeAutospacing="1" w:after="100" w:afterAutospacing="1" w:line="360" w:lineRule="auto"/>
         <w:rPr>
-          <w:rFonts w:ascii="TimesNewRomanPS" w:eastAsia="Times New Roman" w:hAnsi="TimesNewRomanPS" w:cs="Times New Roman"/>
+          <w:rFonts w:ascii="Arial" w:eastAsia="Times New Roman" w:hAnsi="Arial" w:cs="Arial"/>
           <w:b/>
           <w:bCs/>
-          <w:sz w:val="32"/>
-          <w:szCs w:val="32"/>
+          <w:sz w:val="28"/>
+          <w:szCs w:val="28"/>
         </w:rPr>
       </w:pPr>
       <w:r>
         <w:rPr>
-          <w:rFonts w:ascii="TimesNewRomanPS" w:eastAsia="Times New Roman" w:hAnsi="TimesNewRomanPS" w:cs="Times New Roman"/>
+          <w:rFonts w:ascii="Arial" w:eastAsia="Times New Roman" w:hAnsi="Arial" w:cs="Arial"/>
           <w:b/>
           <w:bCs/>
-          <w:sz w:val="32"/>
-          <w:szCs w:val="32"/>
+          <w:sz w:val="28"/>
+          <w:szCs w:val="28"/>
         </w:rPr>
         <w:lastRenderedPageBreak/>
         <w:t>4.3 DỮ LIỆU HUẤN LUYỆN MÔ HÌNH</w:t>
@@ -11336,17 +11291,17 @@
       <w:pPr>
         <w:spacing w:before="100" w:beforeAutospacing="1" w:after="100" w:afterAutospacing="1" w:line="360" w:lineRule="auto"/>
         <w:rPr>
-          <w:rFonts w:ascii="Times New Roman" w:eastAsia="Times New Roman" w:hAnsi="Times New Roman" w:cs="Times New Roman"/>
-          <w:sz w:val="32"/>
-          <w:szCs w:val="32"/>
+          <w:rFonts w:ascii="Arial" w:eastAsia="Times New Roman" w:hAnsi="Arial" w:cs="Arial"/>
+          <w:sz w:val="28"/>
+          <w:szCs w:val="28"/>
           <w:lang w:val="vi-VN"/>
         </w:rPr>
       </w:pPr>
       <w:r>
         <w:rPr>
-          <w:rFonts w:ascii="Times New Roman" w:eastAsia="Times New Roman" w:hAnsi="Times New Roman" w:cs="Times New Roman"/>
-          <w:sz w:val="32"/>
-          <w:szCs w:val="32"/>
+          <w:rFonts w:ascii="Arial" w:eastAsia="Times New Roman" w:hAnsi="Arial" w:cs="Arial"/>
+          <w:sz w:val="28"/>
+          <w:szCs w:val="28"/>
           <w:lang w:val="vi-VN"/>
         </w:rPr>
         <w:t>Để huấn luyện một hệ thống dịch máy từ tiếng Anh sang tiếng Việt dựa trên mô hình nhóm sinh viên phát triển thì bộ dữ liệu phải có hai thành phần chính bao gồm:</w:t>
@@ -11357,23 +11312,23 @@
         <w:spacing w:before="100" w:beforeAutospacing="1" w:after="100" w:afterAutospacing="1"/>
         <w:ind w:firstLine="720"/>
         <w:rPr>
+          <w:rFonts w:ascii="Arial" w:eastAsia="Times New Roman" w:hAnsi="Arial" w:cs="Arial"/>
+          <w:sz w:val="28"/>
+          <w:szCs w:val="28"/>
+          <w:lang w:val="vi-VN"/>
+        </w:rPr>
+      </w:pPr>
+      <w:r>
+        <w:rPr>
           <w:rFonts w:ascii="Segoe UI Symbol" w:eastAsia="Times New Roman" w:hAnsi="Segoe UI Symbol" w:cs="Segoe UI Symbol"/>
           <w:sz w:val="28"/>
           <w:szCs w:val="28"/>
-          <w:lang w:val="vi-VN"/>
-        </w:rPr>
-      </w:pPr>
-      <w:r>
-        <w:rPr>
-          <w:rFonts w:ascii="Segoe UI Symbol" w:eastAsia="Times New Roman" w:hAnsi="Segoe UI Symbol" w:cs="Segoe UI Symbol"/>
-          <w:sz w:val="28"/>
-          <w:szCs w:val="28"/>
         </w:rPr>
         <w:t>❖</w:t>
       </w:r>
       <w:r>
         <w:rPr>
-          <w:rFonts w:ascii="Segoe UI Symbol" w:eastAsia="Times New Roman" w:hAnsi="Segoe UI Symbol" w:cs="Segoe UI Symbol"/>
+          <w:rFonts w:ascii="Arial" w:eastAsia="Times New Roman" w:hAnsi="Arial" w:cs="Arial"/>
           <w:sz w:val="28"/>
           <w:szCs w:val="28"/>
           <w:lang w:val="vi-VN"/>
@@ -11399,25 +11354,7 @@
           <w:szCs w:val="28"/>
           <w:lang w:val="vi-VN"/>
         </w:rPr>
-        <w:t xml:space="preserve">Để </w:t>
-      </w:r>
-      <w:r>
-        <w:rPr>
-          <w:rFonts w:ascii="Arial" w:eastAsia="Times New Roman" w:hAnsi="Arial" w:cs="Arial"/>
-          <w:sz w:val="28"/>
-          <w:szCs w:val="28"/>
-          <w:lang w:val="vi-VN"/>
-        </w:rPr>
-        <w:t xml:space="preserve"> </w:t>
-      </w:r>
-      <w:r>
-        <w:rPr>
-          <w:rFonts w:ascii="Arial" w:eastAsia="Times New Roman" w:hAnsi="Arial" w:cs="Arial"/>
-          <w:sz w:val="28"/>
-          <w:szCs w:val="28"/>
-          <w:lang w:val="vi-VN"/>
-        </w:rPr>
-        <w:t>huấn luyện hệ thống dịch máy từ tiếng Anh sang tiếng Việt đủ tốt thì lượng dữ liệu văn bản dùng để huấn luyện cũng phải đủ nhiều và đủ tốt. Nhóm sinh viên đã thu thập được khoảng 2.500.000 câu song ngữ để tiến hành huấn luyện. Ngoài ra dữ liệu khi huấn luyện cũng cần điều chỉnh sao cho độ dài bé hơn 100 từ để bảo đảm mô hình huấn luyện tốt nhất có thể.</w:t>
+        <w:t>Để  huấn luyện hệ thống dịch máy từ tiếng Anh sang tiếng Việt đủ tốt thì lượng dữ liệu văn bản dùng để huấn luyện cũng phải đủ nhiều và đủ tốt. Nhóm sinh viên đã thu thập được khoảng 2.500.000 câu song ngữ để tiến hành huấn luyện. Ngoài ra dữ liệu khi huấn luyện cũng cần điều chỉnh sao cho độ dài bé hơn 100 từ để bảo đảm mô hình huấn luyện tốt nhất có thể.</w:t>
       </w:r>
     </w:p>
     <w:p>
@@ -11425,86 +11362,32 @@
         <w:spacing w:before="100" w:beforeAutospacing="1" w:after="100" w:afterAutospacing="1"/>
         <w:ind w:firstLine="720"/>
         <w:rPr>
+          <w:rFonts w:ascii="Arial" w:eastAsia="Times New Roman" w:hAnsi="Arial" w:cs="Arial"/>
+          <w:sz w:val="28"/>
+          <w:szCs w:val="28"/>
+          <w:lang w:val="vi-VN"/>
+        </w:rPr>
+      </w:pPr>
+      <w:r>
+        <w:rPr>
           <w:rFonts w:ascii="Segoe UI Symbol" w:eastAsia="Times New Roman" w:hAnsi="Segoe UI Symbol" w:cs="Segoe UI Symbol"/>
           <w:sz w:val="28"/>
           <w:szCs w:val="28"/>
+        </w:rPr>
+        <w:t>❖</w:t>
+      </w:r>
+      <w:r>
+        <w:rPr>
+          <w:rFonts w:ascii="Arial" w:eastAsia="Times New Roman" w:hAnsi="Arial" w:cs="Arial"/>
+          <w:sz w:val="28"/>
+          <w:szCs w:val="28"/>
           <w:lang w:val="vi-VN"/>
         </w:rPr>
-      </w:pPr>
-      <w:r>
-        <w:rPr>
-          <w:rFonts w:ascii="Segoe UI Symbol" w:eastAsia="Times New Roman" w:hAnsi="Segoe UI Symbol" w:cs="Segoe UI Symbol"/>
-          <w:sz w:val="28"/>
-          <w:szCs w:val="28"/>
-        </w:rPr>
-        <w:t>❖</w:t>
-      </w:r>
-      <w:r>
-        <w:rPr>
-          <w:rFonts w:ascii="Segoe UI Symbol" w:eastAsia="Times New Roman" w:hAnsi="Segoe UI Symbol" w:cs="Segoe UI Symbol"/>
-          <w:sz w:val="28"/>
-          <w:szCs w:val="28"/>
-          <w:lang w:val="vi-VN"/>
-        </w:rPr>
-        <w:t xml:space="preserve"> V</w:t>
-      </w:r>
-      <w:r>
-        <w:rPr>
-          <w:rFonts w:ascii="Calibri" w:eastAsia="Times New Roman" w:hAnsi="Calibri" w:cs="Calibri"/>
-          <w:sz w:val="28"/>
-          <w:szCs w:val="28"/>
-          <w:lang w:val="vi-VN"/>
-        </w:rPr>
-        <w:t>ă</w:t>
-      </w:r>
-      <w:r>
-        <w:rPr>
-          <w:rFonts w:ascii="Segoe UI Symbol" w:eastAsia="Times New Roman" w:hAnsi="Segoe UI Symbol" w:cs="Segoe UI Symbol"/>
-          <w:sz w:val="28"/>
-          <w:szCs w:val="28"/>
-          <w:lang w:val="vi-VN"/>
-        </w:rPr>
-        <w:t>n b</w:t>
-      </w:r>
-      <w:r>
-        <w:rPr>
-          <w:rFonts w:ascii="Calibri" w:eastAsia="Times New Roman" w:hAnsi="Calibri" w:cs="Calibri"/>
-          <w:sz w:val="28"/>
-          <w:szCs w:val="28"/>
-          <w:lang w:val="vi-VN"/>
-        </w:rPr>
-        <w:t>ả</w:t>
-      </w:r>
-      <w:r>
-        <w:rPr>
-          <w:rFonts w:ascii="Segoe UI Symbol" w:eastAsia="Times New Roman" w:hAnsi="Segoe UI Symbol" w:cs="Segoe UI Symbol"/>
-          <w:sz w:val="28"/>
-          <w:szCs w:val="28"/>
-          <w:lang w:val="vi-VN"/>
-        </w:rPr>
-        <w:t>n ti</w:t>
-      </w:r>
-      <w:r>
-        <w:rPr>
-          <w:rFonts w:ascii="Calibri" w:eastAsia="Times New Roman" w:hAnsi="Calibri" w:cs="Calibri"/>
-          <w:sz w:val="28"/>
-          <w:szCs w:val="28"/>
-          <w:lang w:val="vi-VN"/>
-        </w:rPr>
-        <w:t>ế</w:t>
-      </w:r>
-      <w:r>
-        <w:rPr>
-          <w:rFonts w:ascii="Segoe UI Symbol" w:eastAsia="Times New Roman" w:hAnsi="Segoe UI Symbol" w:cs="Segoe UI Symbol"/>
-          <w:sz w:val="28"/>
-          <w:szCs w:val="28"/>
-          <w:lang w:val="vi-VN"/>
-        </w:rPr>
-        <w:t xml:space="preserve">ng </w:t>
-      </w:r>
-      <w:r>
-        <w:rPr>
-          <w:rFonts w:ascii="Segoe UI Symbol" w:eastAsia="Times New Roman" w:hAnsi="Segoe UI Symbol" w:cs="Segoe UI Symbol"/>
+        <w:t xml:space="preserve"> Văn bản tiếng </w:t>
+      </w:r>
+      <w:r>
+        <w:rPr>
+          <w:rFonts w:ascii="Arial" w:eastAsia="Times New Roman" w:hAnsi="Arial" w:cs="Arial"/>
           <w:sz w:val="28"/>
           <w:szCs w:val="28"/>
           <w:lang w:val="vi-VN"/>
@@ -12330,259 +12213,259 @@
           <w:sz w:val="28"/>
           <w:szCs w:val="28"/>
         </w:rPr>
+        <w:t>nhóm</w:t>
+      </w:r>
+      <w:proofErr w:type="spellEnd"/>
+      <w:r>
+        <w:rPr>
+          <w:rFonts w:ascii="Arial" w:eastAsia="Times New Roman" w:hAnsi="Arial" w:cs="Arial"/>
+          <w:sz w:val="28"/>
+          <w:szCs w:val="28"/>
+        </w:rPr>
+        <w:t xml:space="preserve"> </w:t>
+      </w:r>
+      <w:proofErr w:type="spellStart"/>
+      <w:r>
+        <w:rPr>
+          <w:rFonts w:ascii="Arial" w:eastAsia="Times New Roman" w:hAnsi="Arial" w:cs="Arial"/>
+          <w:sz w:val="28"/>
+          <w:szCs w:val="28"/>
+        </w:rPr>
+        <w:t>sinh</w:t>
+      </w:r>
+      <w:proofErr w:type="spellEnd"/>
+      <w:r>
+        <w:rPr>
+          <w:rFonts w:ascii="Arial" w:eastAsia="Times New Roman" w:hAnsi="Arial" w:cs="Arial"/>
+          <w:sz w:val="28"/>
+          <w:szCs w:val="28"/>
+        </w:rPr>
+        <w:t xml:space="preserve"> </w:t>
+      </w:r>
+      <w:proofErr w:type="spellStart"/>
+      <w:r>
+        <w:rPr>
+          <w:rFonts w:ascii="Arial" w:eastAsia="Times New Roman" w:hAnsi="Arial" w:cs="Arial"/>
+          <w:sz w:val="28"/>
+          <w:szCs w:val="28"/>
+        </w:rPr>
+        <w:t>viên</w:t>
+      </w:r>
+      <w:proofErr w:type="spellEnd"/>
+      <w:r>
+        <w:rPr>
+          <w:rFonts w:ascii="Arial" w:eastAsia="Times New Roman" w:hAnsi="Arial" w:cs="Arial"/>
+          <w:sz w:val="28"/>
+          <w:szCs w:val="28"/>
+        </w:rPr>
+        <w:t xml:space="preserve"> </w:t>
+      </w:r>
+      <w:proofErr w:type="spellStart"/>
+      <w:r>
+        <w:rPr>
+          <w:rFonts w:ascii="Arial" w:eastAsia="Times New Roman" w:hAnsi="Arial" w:cs="Arial"/>
+          <w:sz w:val="28"/>
+          <w:szCs w:val="28"/>
+        </w:rPr>
+        <w:t>phải</w:t>
+      </w:r>
+      <w:proofErr w:type="spellEnd"/>
+      <w:r>
+        <w:rPr>
+          <w:rFonts w:ascii="Arial" w:eastAsia="Times New Roman" w:hAnsi="Arial" w:cs="Arial"/>
+          <w:sz w:val="28"/>
+          <w:szCs w:val="28"/>
+        </w:rPr>
+        <w:t xml:space="preserve"> </w:t>
+      </w:r>
+      <w:proofErr w:type="spellStart"/>
+      <w:r>
+        <w:rPr>
+          <w:rFonts w:ascii="Arial" w:eastAsia="Times New Roman" w:hAnsi="Arial" w:cs="Arial"/>
+          <w:sz w:val="28"/>
+          <w:szCs w:val="28"/>
+        </w:rPr>
+        <w:t>bo</w:t>
+      </w:r>
+      <w:proofErr w:type="spellEnd"/>
+      <w:r>
+        <w:rPr>
+          <w:rFonts w:ascii="Arial" w:eastAsia="Times New Roman" w:hAnsi="Arial" w:cs="Arial"/>
+          <w:sz w:val="28"/>
+          <w:szCs w:val="28"/>
+        </w:rPr>
+        <w:t xml:space="preserve">̉. </w:t>
+      </w:r>
+      <w:proofErr w:type="spellStart"/>
+      <w:r>
+        <w:rPr>
+          <w:rFonts w:ascii="Arial" w:eastAsia="Times New Roman" w:hAnsi="Arial" w:cs="Arial"/>
+          <w:sz w:val="28"/>
+          <w:szCs w:val="28"/>
+        </w:rPr>
+        <w:t>Việc</w:t>
+      </w:r>
+      <w:proofErr w:type="spellEnd"/>
+      <w:r>
+        <w:rPr>
+          <w:rFonts w:ascii="Arial" w:eastAsia="Times New Roman" w:hAnsi="Arial" w:cs="Arial"/>
+          <w:sz w:val="28"/>
+          <w:szCs w:val="28"/>
+        </w:rPr>
+        <w:t xml:space="preserve"> </w:t>
+      </w:r>
+      <w:proofErr w:type="spellStart"/>
+      <w:r>
+        <w:rPr>
+          <w:rFonts w:ascii="Arial" w:eastAsia="Times New Roman" w:hAnsi="Arial" w:cs="Arial"/>
+          <w:sz w:val="28"/>
+          <w:szCs w:val="28"/>
+        </w:rPr>
+        <w:t>này</w:t>
+      </w:r>
+      <w:proofErr w:type="spellEnd"/>
+      <w:r>
+        <w:rPr>
+          <w:rFonts w:ascii="Arial" w:eastAsia="Times New Roman" w:hAnsi="Arial" w:cs="Arial"/>
+          <w:sz w:val="28"/>
+          <w:szCs w:val="28"/>
+        </w:rPr>
+        <w:t xml:space="preserve"> </w:t>
+      </w:r>
+      <w:proofErr w:type="spellStart"/>
+      <w:r>
+        <w:rPr>
+          <w:rFonts w:ascii="Arial" w:eastAsia="Times New Roman" w:hAnsi="Arial" w:cs="Arial"/>
+          <w:sz w:val="28"/>
+          <w:szCs w:val="28"/>
+        </w:rPr>
+        <w:t>một</w:t>
+      </w:r>
+      <w:proofErr w:type="spellEnd"/>
+      <w:r>
+        <w:rPr>
+          <w:rFonts w:ascii="Arial" w:eastAsia="Times New Roman" w:hAnsi="Arial" w:cs="Arial"/>
+          <w:sz w:val="28"/>
+          <w:szCs w:val="28"/>
+        </w:rPr>
+        <w:t xml:space="preserve"> </w:t>
+      </w:r>
+      <w:proofErr w:type="spellStart"/>
+      <w:r>
+        <w:rPr>
+          <w:rFonts w:ascii="Arial" w:eastAsia="Times New Roman" w:hAnsi="Arial" w:cs="Arial"/>
+          <w:sz w:val="28"/>
+          <w:szCs w:val="28"/>
+        </w:rPr>
+        <w:t>phần</w:t>
+      </w:r>
+      <w:proofErr w:type="spellEnd"/>
+      <w:r>
+        <w:rPr>
+          <w:rFonts w:ascii="Arial" w:eastAsia="Times New Roman" w:hAnsi="Arial" w:cs="Arial"/>
+          <w:sz w:val="28"/>
+          <w:szCs w:val="28"/>
+        </w:rPr>
+        <w:t xml:space="preserve"> sẽ </w:t>
+      </w:r>
+      <w:proofErr w:type="spellStart"/>
+      <w:r>
+        <w:rPr>
+          <w:rFonts w:ascii="Arial" w:eastAsia="Times New Roman" w:hAnsi="Arial" w:cs="Arial"/>
+          <w:sz w:val="28"/>
+          <w:szCs w:val="28"/>
+        </w:rPr>
+        <w:t>giảm</w:t>
+      </w:r>
+      <w:proofErr w:type="spellEnd"/>
+      <w:r>
+        <w:rPr>
+          <w:rFonts w:ascii="Arial" w:eastAsia="Times New Roman" w:hAnsi="Arial" w:cs="Arial"/>
+          <w:sz w:val="28"/>
+          <w:szCs w:val="28"/>
+        </w:rPr>
+        <w:t xml:space="preserve"> </w:t>
+      </w:r>
+      <w:proofErr w:type="spellStart"/>
+      <w:r>
+        <w:rPr>
+          <w:rFonts w:ascii="Arial" w:eastAsia="Times New Roman" w:hAnsi="Arial" w:cs="Arial"/>
+          <w:sz w:val="28"/>
+          <w:szCs w:val="28"/>
+        </w:rPr>
+        <w:t>bớt</w:t>
+      </w:r>
+      <w:proofErr w:type="spellEnd"/>
+      <w:r>
+        <w:rPr>
+          <w:rFonts w:ascii="Arial" w:eastAsia="Times New Roman" w:hAnsi="Arial" w:cs="Arial"/>
+          <w:sz w:val="28"/>
+          <w:szCs w:val="28"/>
+        </w:rPr>
+        <w:t xml:space="preserve"> </w:t>
+      </w:r>
+      <w:proofErr w:type="spellStart"/>
+      <w:r>
+        <w:rPr>
+          <w:rFonts w:ascii="Arial" w:eastAsia="Times New Roman" w:hAnsi="Arial" w:cs="Arial"/>
+          <w:sz w:val="28"/>
+          <w:szCs w:val="28"/>
+        </w:rPr>
+        <w:t>tình</w:t>
+      </w:r>
+      <w:proofErr w:type="spellEnd"/>
+      <w:r>
+        <w:rPr>
+          <w:rFonts w:ascii="Arial" w:eastAsia="Times New Roman" w:hAnsi="Arial" w:cs="Arial"/>
+          <w:sz w:val="28"/>
+          <w:szCs w:val="28"/>
+        </w:rPr>
+        <w:t xml:space="preserve"> </w:t>
+      </w:r>
+      <w:proofErr w:type="spellStart"/>
+      <w:r>
+        <w:rPr>
+          <w:rFonts w:ascii="Arial" w:eastAsia="Times New Roman" w:hAnsi="Arial" w:cs="Arial"/>
+          <w:sz w:val="28"/>
+          <w:szCs w:val="28"/>
+        </w:rPr>
+        <w:t>trạng</w:t>
+      </w:r>
+      <w:proofErr w:type="spellEnd"/>
+      <w:r>
+        <w:rPr>
+          <w:rFonts w:ascii="Arial" w:eastAsia="Times New Roman" w:hAnsi="Arial" w:cs="Arial"/>
+          <w:sz w:val="28"/>
+          <w:szCs w:val="28"/>
+        </w:rPr>
+        <w:t xml:space="preserve"> </w:t>
+      </w:r>
+      <w:proofErr w:type="spellStart"/>
+      <w:r>
+        <w:rPr>
+          <w:rFonts w:ascii="Arial" w:eastAsia="Times New Roman" w:hAnsi="Arial" w:cs="Arial"/>
+          <w:sz w:val="28"/>
+          <w:szCs w:val="28"/>
+        </w:rPr>
+        <w:t>gây</w:t>
+      </w:r>
+      <w:proofErr w:type="spellEnd"/>
+      <w:r>
+        <w:rPr>
+          <w:rFonts w:ascii="Arial" w:eastAsia="Times New Roman" w:hAnsi="Arial" w:cs="Arial"/>
+          <w:sz w:val="28"/>
+          <w:szCs w:val="28"/>
+        </w:rPr>
+        <w:t xml:space="preserve"> </w:t>
+      </w:r>
+      <w:proofErr w:type="spellStart"/>
+      <w:r>
+        <w:rPr>
+          <w:rFonts w:ascii="Arial" w:eastAsia="Times New Roman" w:hAnsi="Arial" w:cs="Arial"/>
+          <w:sz w:val="28"/>
+          <w:szCs w:val="28"/>
+        </w:rPr>
         <w:lastRenderedPageBreak/>
-        <w:t>nhóm</w:t>
-      </w:r>
-      <w:proofErr w:type="spellEnd"/>
-      <w:r>
-        <w:rPr>
-          <w:rFonts w:ascii="Arial" w:eastAsia="Times New Roman" w:hAnsi="Arial" w:cs="Arial"/>
-          <w:sz w:val="28"/>
-          <w:szCs w:val="28"/>
-        </w:rPr>
-        <w:t xml:space="preserve"> </w:t>
-      </w:r>
-      <w:proofErr w:type="spellStart"/>
-      <w:r>
-        <w:rPr>
-          <w:rFonts w:ascii="Arial" w:eastAsia="Times New Roman" w:hAnsi="Arial" w:cs="Arial"/>
-          <w:sz w:val="28"/>
-          <w:szCs w:val="28"/>
-        </w:rPr>
-        <w:t>sinh</w:t>
-      </w:r>
-      <w:proofErr w:type="spellEnd"/>
-      <w:r>
-        <w:rPr>
-          <w:rFonts w:ascii="Arial" w:eastAsia="Times New Roman" w:hAnsi="Arial" w:cs="Arial"/>
-          <w:sz w:val="28"/>
-          <w:szCs w:val="28"/>
-        </w:rPr>
-        <w:t xml:space="preserve"> </w:t>
-      </w:r>
-      <w:proofErr w:type="spellStart"/>
-      <w:r>
-        <w:rPr>
-          <w:rFonts w:ascii="Arial" w:eastAsia="Times New Roman" w:hAnsi="Arial" w:cs="Arial"/>
-          <w:sz w:val="28"/>
-          <w:szCs w:val="28"/>
-        </w:rPr>
-        <w:t>viên</w:t>
-      </w:r>
-      <w:proofErr w:type="spellEnd"/>
-      <w:r>
-        <w:rPr>
-          <w:rFonts w:ascii="Arial" w:eastAsia="Times New Roman" w:hAnsi="Arial" w:cs="Arial"/>
-          <w:sz w:val="28"/>
-          <w:szCs w:val="28"/>
-        </w:rPr>
-        <w:t xml:space="preserve"> </w:t>
-      </w:r>
-      <w:proofErr w:type="spellStart"/>
-      <w:r>
-        <w:rPr>
-          <w:rFonts w:ascii="Arial" w:eastAsia="Times New Roman" w:hAnsi="Arial" w:cs="Arial"/>
-          <w:sz w:val="28"/>
-          <w:szCs w:val="28"/>
-        </w:rPr>
-        <w:t>phải</w:t>
-      </w:r>
-      <w:proofErr w:type="spellEnd"/>
-      <w:r>
-        <w:rPr>
-          <w:rFonts w:ascii="Arial" w:eastAsia="Times New Roman" w:hAnsi="Arial" w:cs="Arial"/>
-          <w:sz w:val="28"/>
-          <w:szCs w:val="28"/>
-        </w:rPr>
-        <w:t xml:space="preserve"> </w:t>
-      </w:r>
-      <w:proofErr w:type="spellStart"/>
-      <w:r>
-        <w:rPr>
-          <w:rFonts w:ascii="Arial" w:eastAsia="Times New Roman" w:hAnsi="Arial" w:cs="Arial"/>
-          <w:sz w:val="28"/>
-          <w:szCs w:val="28"/>
-        </w:rPr>
-        <w:t>bo</w:t>
-      </w:r>
-      <w:proofErr w:type="spellEnd"/>
-      <w:r>
-        <w:rPr>
-          <w:rFonts w:ascii="Arial" w:eastAsia="Times New Roman" w:hAnsi="Arial" w:cs="Arial"/>
-          <w:sz w:val="28"/>
-          <w:szCs w:val="28"/>
-        </w:rPr>
-        <w:t xml:space="preserve">̉. </w:t>
-      </w:r>
-      <w:proofErr w:type="spellStart"/>
-      <w:r>
-        <w:rPr>
-          <w:rFonts w:ascii="Arial" w:eastAsia="Times New Roman" w:hAnsi="Arial" w:cs="Arial"/>
-          <w:sz w:val="28"/>
-          <w:szCs w:val="28"/>
-        </w:rPr>
-        <w:t>Việc</w:t>
-      </w:r>
-      <w:proofErr w:type="spellEnd"/>
-      <w:r>
-        <w:rPr>
-          <w:rFonts w:ascii="Arial" w:eastAsia="Times New Roman" w:hAnsi="Arial" w:cs="Arial"/>
-          <w:sz w:val="28"/>
-          <w:szCs w:val="28"/>
-        </w:rPr>
-        <w:t xml:space="preserve"> </w:t>
-      </w:r>
-      <w:proofErr w:type="spellStart"/>
-      <w:r>
-        <w:rPr>
-          <w:rFonts w:ascii="Arial" w:eastAsia="Times New Roman" w:hAnsi="Arial" w:cs="Arial"/>
-          <w:sz w:val="28"/>
-          <w:szCs w:val="28"/>
-        </w:rPr>
-        <w:t>này</w:t>
-      </w:r>
-      <w:proofErr w:type="spellEnd"/>
-      <w:r>
-        <w:rPr>
-          <w:rFonts w:ascii="Arial" w:eastAsia="Times New Roman" w:hAnsi="Arial" w:cs="Arial"/>
-          <w:sz w:val="28"/>
-          <w:szCs w:val="28"/>
-        </w:rPr>
-        <w:t xml:space="preserve"> </w:t>
-      </w:r>
-      <w:proofErr w:type="spellStart"/>
-      <w:r>
-        <w:rPr>
-          <w:rFonts w:ascii="Arial" w:eastAsia="Times New Roman" w:hAnsi="Arial" w:cs="Arial"/>
-          <w:sz w:val="28"/>
-          <w:szCs w:val="28"/>
-        </w:rPr>
-        <w:t>một</w:t>
-      </w:r>
-      <w:proofErr w:type="spellEnd"/>
-      <w:r>
-        <w:rPr>
-          <w:rFonts w:ascii="Arial" w:eastAsia="Times New Roman" w:hAnsi="Arial" w:cs="Arial"/>
-          <w:sz w:val="28"/>
-          <w:szCs w:val="28"/>
-        </w:rPr>
-        <w:t xml:space="preserve"> </w:t>
-      </w:r>
-      <w:proofErr w:type="spellStart"/>
-      <w:r>
-        <w:rPr>
-          <w:rFonts w:ascii="Arial" w:eastAsia="Times New Roman" w:hAnsi="Arial" w:cs="Arial"/>
-          <w:sz w:val="28"/>
-          <w:szCs w:val="28"/>
-        </w:rPr>
-        <w:t>phần</w:t>
-      </w:r>
-      <w:proofErr w:type="spellEnd"/>
-      <w:r>
-        <w:rPr>
-          <w:rFonts w:ascii="Arial" w:eastAsia="Times New Roman" w:hAnsi="Arial" w:cs="Arial"/>
-          <w:sz w:val="28"/>
-          <w:szCs w:val="28"/>
-        </w:rPr>
-        <w:t xml:space="preserve"> sẽ </w:t>
-      </w:r>
-      <w:proofErr w:type="spellStart"/>
-      <w:r>
-        <w:rPr>
-          <w:rFonts w:ascii="Arial" w:eastAsia="Times New Roman" w:hAnsi="Arial" w:cs="Arial"/>
-          <w:sz w:val="28"/>
-          <w:szCs w:val="28"/>
-        </w:rPr>
-        <w:t>giảm</w:t>
-      </w:r>
-      <w:proofErr w:type="spellEnd"/>
-      <w:r>
-        <w:rPr>
-          <w:rFonts w:ascii="Arial" w:eastAsia="Times New Roman" w:hAnsi="Arial" w:cs="Arial"/>
-          <w:sz w:val="28"/>
-          <w:szCs w:val="28"/>
-        </w:rPr>
-        <w:t xml:space="preserve"> </w:t>
-      </w:r>
-      <w:proofErr w:type="spellStart"/>
-      <w:r>
-        <w:rPr>
-          <w:rFonts w:ascii="Arial" w:eastAsia="Times New Roman" w:hAnsi="Arial" w:cs="Arial"/>
-          <w:sz w:val="28"/>
-          <w:szCs w:val="28"/>
-        </w:rPr>
-        <w:t>bớt</w:t>
-      </w:r>
-      <w:proofErr w:type="spellEnd"/>
-      <w:r>
-        <w:rPr>
-          <w:rFonts w:ascii="Arial" w:eastAsia="Times New Roman" w:hAnsi="Arial" w:cs="Arial"/>
-          <w:sz w:val="28"/>
-          <w:szCs w:val="28"/>
-        </w:rPr>
-        <w:t xml:space="preserve"> </w:t>
-      </w:r>
-      <w:proofErr w:type="spellStart"/>
-      <w:r>
-        <w:rPr>
-          <w:rFonts w:ascii="Arial" w:eastAsia="Times New Roman" w:hAnsi="Arial" w:cs="Arial"/>
-          <w:sz w:val="28"/>
-          <w:szCs w:val="28"/>
-        </w:rPr>
-        <w:t>tình</w:t>
-      </w:r>
-      <w:proofErr w:type="spellEnd"/>
-      <w:r>
-        <w:rPr>
-          <w:rFonts w:ascii="Arial" w:eastAsia="Times New Roman" w:hAnsi="Arial" w:cs="Arial"/>
-          <w:sz w:val="28"/>
-          <w:szCs w:val="28"/>
-        </w:rPr>
-        <w:t xml:space="preserve"> </w:t>
-      </w:r>
-      <w:proofErr w:type="spellStart"/>
-      <w:r>
-        <w:rPr>
-          <w:rFonts w:ascii="Arial" w:eastAsia="Times New Roman" w:hAnsi="Arial" w:cs="Arial"/>
-          <w:sz w:val="28"/>
-          <w:szCs w:val="28"/>
-        </w:rPr>
-        <w:t>trạng</w:t>
-      </w:r>
-      <w:proofErr w:type="spellEnd"/>
-      <w:r>
-        <w:rPr>
-          <w:rFonts w:ascii="Arial" w:eastAsia="Times New Roman" w:hAnsi="Arial" w:cs="Arial"/>
-          <w:sz w:val="28"/>
-          <w:szCs w:val="28"/>
-        </w:rPr>
-        <w:t xml:space="preserve"> </w:t>
-      </w:r>
-      <w:proofErr w:type="spellStart"/>
-      <w:r>
-        <w:rPr>
-          <w:rFonts w:ascii="Arial" w:eastAsia="Times New Roman" w:hAnsi="Arial" w:cs="Arial"/>
-          <w:sz w:val="28"/>
-          <w:szCs w:val="28"/>
-        </w:rPr>
-        <w:t>gây</w:t>
-      </w:r>
-      <w:proofErr w:type="spellEnd"/>
-      <w:r>
-        <w:rPr>
-          <w:rFonts w:ascii="Arial" w:eastAsia="Times New Roman" w:hAnsi="Arial" w:cs="Arial"/>
-          <w:sz w:val="28"/>
-          <w:szCs w:val="28"/>
-        </w:rPr>
-        <w:t xml:space="preserve"> </w:t>
-      </w:r>
-      <w:proofErr w:type="spellStart"/>
-      <w:r>
-        <w:rPr>
-          <w:rFonts w:ascii="Arial" w:eastAsia="Times New Roman" w:hAnsi="Arial" w:cs="Arial"/>
-          <w:sz w:val="28"/>
-          <w:szCs w:val="28"/>
-        </w:rPr>
         <w:t>nhiễu</w:t>
       </w:r>
       <w:proofErr w:type="spellEnd"/>
@@ -13220,8 +13103,8 @@
         <w:spacing w:before="100" w:beforeAutospacing="1" w:after="100" w:afterAutospacing="1" w:line="360" w:lineRule="auto"/>
         <w:rPr>
           <w:rFonts w:ascii="Arial" w:eastAsia="Times New Roman" w:hAnsi="Arial" w:cs="Arial"/>
-          <w:sz w:val="32"/>
-          <w:szCs w:val="32"/>
+          <w:sz w:val="28"/>
+          <w:szCs w:val="28"/>
         </w:rPr>
       </w:pPr>
       <w:r>
@@ -13229,8 +13112,8 @@
           <w:rFonts w:ascii="Arial" w:eastAsia="Times New Roman" w:hAnsi="Arial" w:cs="Arial"/>
           <w:b/>
           <w:bCs/>
-          <w:sz w:val="32"/>
-          <w:szCs w:val="32"/>
+          <w:sz w:val="28"/>
+          <w:szCs w:val="28"/>
         </w:rPr>
         <w:t xml:space="preserve">4.4 HUẤN LUYỆN MÔ HÌNH </w:t>
       </w:r>
@@ -13242,8 +13125,8 @@
           <w:rFonts w:ascii="Arial" w:eastAsia="Times New Roman" w:hAnsi="Arial" w:cs="Arial"/>
           <w:b/>
           <w:bCs/>
-          <w:sz w:val="32"/>
-          <w:szCs w:val="32"/>
+          <w:sz w:val="28"/>
+          <w:szCs w:val="28"/>
         </w:rPr>
       </w:pPr>
       <w:r>
@@ -13251,8 +13134,8 @@
           <w:rFonts w:ascii="Arial" w:eastAsia="Times New Roman" w:hAnsi="Arial" w:cs="Arial"/>
           <w:b/>
           <w:bCs/>
-          <w:sz w:val="32"/>
-          <w:szCs w:val="32"/>
+          <w:sz w:val="28"/>
+          <w:szCs w:val="28"/>
         </w:rPr>
         <w:t xml:space="preserve">4.5 ĐÓNG GÓI MÔ HÌNH </w:t>
       </w:r>
@@ -13310,16 +13193,7 @@
           <w:szCs w:val="28"/>
           <w:lang w:val="vi-VN"/>
         </w:rPr>
-        <w:t xml:space="preserve">chạy xong 1 epoch (một lần duyệt qua toàn tập huấn luyện) </w:t>
-      </w:r>
-      <w:r>
-        <w:rPr>
-          <w:rFonts w:ascii="Arial" w:eastAsia="Times New Roman" w:hAnsi="Arial" w:cs="Arial"/>
-          <w:sz w:val="28"/>
-          <w:szCs w:val="28"/>
-          <w:lang w:val="vi-VN"/>
-        </w:rPr>
-        <w:t xml:space="preserve">với định dạng </w:t>
+        <w:t xml:space="preserve">chạy xong 1 epoch (một lần duyệt qua toàn tập huấn luyện) với định dạng </w:t>
       </w:r>
       <w:r>
         <w:rPr>
@@ -13330,36 +13204,16 @@
           <w:szCs w:val="28"/>
           <w:lang w:val="vi-VN"/>
         </w:rPr>
-        <w:t>NMT.</w:t>
-      </w:r>
-      <w:r>
-        <w:rPr>
-          <w:rFonts w:ascii="Arial" w:eastAsia="Times New Roman" w:hAnsi="Arial" w:cs="Arial"/>
-          <w:b/>
-          <w:bCs/>
+        <w:t xml:space="preserve">NMT.ckpt. </w:t>
+      </w:r>
+      <w:r>
+        <w:rPr>
+          <w:rFonts w:ascii="Arial" w:eastAsia="Times New Roman" w:hAnsi="Arial" w:cs="Arial"/>
           <w:sz w:val="28"/>
           <w:szCs w:val="28"/>
           <w:lang w:val="vi-VN"/>
         </w:rPr>
-        <w:t xml:space="preserve">ckpt. </w:t>
-      </w:r>
-      <w:r>
-        <w:rPr>
-          <w:rFonts w:ascii="Arial" w:eastAsia="Times New Roman" w:hAnsi="Arial" w:cs="Arial"/>
-          <w:sz w:val="28"/>
-          <w:szCs w:val="28"/>
-          <w:lang w:val="vi-VN"/>
-        </w:rPr>
-        <w:t xml:space="preserve">Tập tin </w:t>
-      </w:r>
-      <w:r>
-        <w:rPr>
-          <w:rFonts w:ascii="Arial" w:eastAsia="Times New Roman" w:hAnsi="Arial" w:cs="Arial"/>
-          <w:sz w:val="28"/>
-          <w:szCs w:val="28"/>
-          <w:lang w:val="vi-VN"/>
-        </w:rPr>
-        <w:t>này có thể hiểu là các tham số được chọn lọc trong quá trình huấn luyện.</w:t>
+        <w:t>Tập tin này có thể hiểu là các tham số được chọn lọc trong quá trình huấn luyện.</w:t>
       </w:r>
     </w:p>
     <w:p>
@@ -13438,8 +13292,8 @@
         <w:spacing w:before="100" w:beforeAutospacing="1" w:after="100" w:afterAutospacing="1" w:line="360" w:lineRule="auto"/>
         <w:rPr>
           <w:rFonts w:ascii="Arial" w:eastAsia="Times New Roman" w:hAnsi="Arial" w:cs="Arial"/>
-          <w:sz w:val="32"/>
-          <w:szCs w:val="32"/>
+          <w:sz w:val="28"/>
+          <w:szCs w:val="28"/>
         </w:rPr>
       </w:pPr>
       <w:r>
@@ -13447,10 +13301,9 @@
           <w:rFonts w:ascii="Arial" w:eastAsia="Times New Roman" w:hAnsi="Arial" w:cs="Arial"/>
           <w:b/>
           <w:bCs/>
-          <w:sz w:val="32"/>
-          <w:szCs w:val="32"/>
-        </w:rPr>
-        <w:lastRenderedPageBreak/>
+          <w:sz w:val="28"/>
+          <w:szCs w:val="28"/>
+        </w:rPr>
         <w:t xml:space="preserve">4.6 XÂY DỰNG MÁY CHỦ (SERVER) </w:t>
       </w:r>
     </w:p>
@@ -13469,6 +13322,7 @@
           <w:sz w:val="28"/>
           <w:szCs w:val="28"/>
         </w:rPr>
+        <w:lastRenderedPageBreak/>
         <w:t xml:space="preserve">Flask Framework </w:t>
       </w:r>
       <w:proofErr w:type="spellStart"/>
@@ -13487,15 +13341,7 @@
           <w:sz w:val="28"/>
           <w:szCs w:val="28"/>
         </w:rPr>
-        <w:t xml:space="preserve">̀ </w:t>
-      </w:r>
-      <w:r>
-        <w:rPr>
-          <w:rFonts w:ascii="Arial" w:eastAsia="Times New Roman" w:hAnsi="Arial" w:cs="Arial"/>
-          <w:sz w:val="28"/>
-          <w:szCs w:val="28"/>
-        </w:rPr>
-        <w:t>AWS</w:t>
+        <w:t>̀ AWS</w:t>
       </w:r>
       <w:r>
         <w:rPr>
@@ -13504,61 +13350,7 @@
           <w:szCs w:val="28"/>
           <w:lang w:val="vi-VN"/>
         </w:rPr>
-        <w:t xml:space="preserve"> EC2 (hoặc AWS</w:t>
-      </w:r>
-      <w:r>
-        <w:rPr>
-          <w:rFonts w:ascii="Arial" w:eastAsia="Times New Roman" w:hAnsi="Arial" w:cs="Arial"/>
-          <w:sz w:val="28"/>
-          <w:szCs w:val="28"/>
-          <w:lang w:val="vi-VN"/>
-        </w:rPr>
-        <w:t xml:space="preserve"> </w:t>
-      </w:r>
-      <w:r>
-        <w:rPr>
-          <w:rFonts w:ascii="Arial" w:eastAsia="Times New Roman" w:hAnsi="Arial" w:cs="Arial"/>
-          <w:sz w:val="28"/>
-          <w:szCs w:val="28"/>
-          <w:lang w:val="vi-VN"/>
-        </w:rPr>
-        <w:t>E</w:t>
-      </w:r>
-      <w:r>
-        <w:rPr>
-          <w:rFonts w:ascii="Arial" w:eastAsia="Times New Roman" w:hAnsi="Arial" w:cs="Arial"/>
-          <w:sz w:val="28"/>
-          <w:szCs w:val="28"/>
-          <w:lang w:val="vi-VN"/>
-        </w:rPr>
-        <w:t xml:space="preserve">lastic </w:t>
-      </w:r>
-      <w:r>
-        <w:rPr>
-          <w:rFonts w:ascii="Arial" w:eastAsia="Times New Roman" w:hAnsi="Arial" w:cs="Arial"/>
-          <w:sz w:val="28"/>
-          <w:szCs w:val="28"/>
-          <w:lang w:val="vi-VN"/>
-        </w:rPr>
-        <w:t>B</w:t>
-      </w:r>
-      <w:r>
-        <w:rPr>
-          <w:rFonts w:ascii="Arial" w:eastAsia="Times New Roman" w:hAnsi="Arial" w:cs="Arial"/>
-          <w:sz w:val="28"/>
-          <w:szCs w:val="28"/>
-          <w:lang w:val="vi-VN"/>
-        </w:rPr>
-        <w:t>eanstalk</w:t>
-      </w:r>
-      <w:r>
-        <w:rPr>
-          <w:rFonts w:ascii="Arial" w:eastAsia="Times New Roman" w:hAnsi="Arial" w:cs="Arial"/>
-          <w:sz w:val="28"/>
-          <w:szCs w:val="28"/>
-          <w:lang w:val="vi-VN"/>
-        </w:rPr>
-        <w:t>)</w:t>
+        <w:t xml:space="preserve"> EC2 (hoặc AWS Elastic Beanstalk)</w:t>
       </w:r>
       <w:r>
         <w:rPr>
@@ -15638,8 +15430,8 @@
           <w:rFonts w:ascii="Arial" w:eastAsia="Times New Roman" w:hAnsi="Arial" w:cs="Arial"/>
           <w:b/>
           <w:bCs/>
-          <w:sz w:val="32"/>
-          <w:szCs w:val="32"/>
+          <w:sz w:val="28"/>
+          <w:szCs w:val="28"/>
           <w:lang w:val="vi-VN"/>
         </w:rPr>
       </w:pPr>
@@ -15648,8 +15440,8 @@
           <w:rFonts w:ascii="Arial" w:eastAsia="Times New Roman" w:hAnsi="Arial" w:cs="Arial"/>
           <w:b/>
           <w:bCs/>
-          <w:sz w:val="32"/>
-          <w:szCs w:val="32"/>
+          <w:sz w:val="28"/>
+          <w:szCs w:val="28"/>
         </w:rPr>
         <w:t>4.</w:t>
       </w:r>
@@ -15658,8 +15450,8 @@
           <w:rFonts w:ascii="Arial" w:eastAsia="Times New Roman" w:hAnsi="Arial" w:cs="Arial"/>
           <w:b/>
           <w:bCs/>
-          <w:sz w:val="32"/>
-          <w:szCs w:val="32"/>
+          <w:sz w:val="28"/>
+          <w:szCs w:val="28"/>
           <w:lang w:val="vi-VN"/>
         </w:rPr>
         <w:t xml:space="preserve">7 </w:t>
@@ -15669,8 +15461,8 @@
           <w:rFonts w:ascii="Arial" w:eastAsia="Times New Roman" w:hAnsi="Arial" w:cs="Arial"/>
           <w:b/>
           <w:bCs/>
-          <w:sz w:val="32"/>
-          <w:szCs w:val="32"/>
+          <w:sz w:val="28"/>
+          <w:szCs w:val="28"/>
         </w:rPr>
         <w:t>MỘT</w:t>
       </w:r>
@@ -15679,8 +15471,8 @@
           <w:rFonts w:ascii="Arial" w:eastAsia="Times New Roman" w:hAnsi="Arial" w:cs="Arial"/>
           <w:b/>
           <w:bCs/>
-          <w:sz w:val="32"/>
-          <w:szCs w:val="32"/>
+          <w:sz w:val="28"/>
+          <w:szCs w:val="28"/>
           <w:lang w:val="vi-VN"/>
         </w:rPr>
         <w:t xml:space="preserve"> SỐ VẤN ĐỀ PHÁT SINH VÀ GIẢI PHÁP</w:t>
@@ -15798,8 +15590,8 @@
         <w:spacing w:before="100" w:beforeAutospacing="1" w:after="100" w:afterAutospacing="1" w:line="360" w:lineRule="auto"/>
         <w:rPr>
           <w:rFonts w:ascii="Arial" w:eastAsia="Times New Roman" w:hAnsi="Arial" w:cs="Arial"/>
-          <w:sz w:val="32"/>
-          <w:szCs w:val="32"/>
+          <w:sz w:val="28"/>
+          <w:szCs w:val="28"/>
         </w:rPr>
       </w:pPr>
       <w:r>
@@ -15807,10 +15599,9 @@
           <w:rFonts w:ascii="Arial" w:eastAsia="Times New Roman" w:hAnsi="Arial" w:cs="Arial"/>
           <w:b/>
           <w:bCs/>
-          <w:sz w:val="32"/>
-          <w:szCs w:val="32"/>
-        </w:rPr>
-        <w:lastRenderedPageBreak/>
+          <w:sz w:val="28"/>
+          <w:szCs w:val="28"/>
+        </w:rPr>
         <w:t>4.</w:t>
       </w:r>
       <w:r>
@@ -15818,8 +15609,8 @@
           <w:rFonts w:ascii="Arial" w:eastAsia="Times New Roman" w:hAnsi="Arial" w:cs="Arial"/>
           <w:b/>
           <w:bCs/>
-          <w:sz w:val="32"/>
-          <w:szCs w:val="32"/>
+          <w:sz w:val="28"/>
+          <w:szCs w:val="28"/>
           <w:lang w:val="vi-VN"/>
         </w:rPr>
         <w:t>8</w:t>
@@ -15829,8 +15620,8 @@
           <w:rFonts w:ascii="Arial" w:eastAsia="Times New Roman" w:hAnsi="Arial" w:cs="Arial"/>
           <w:b/>
           <w:bCs/>
-          <w:sz w:val="32"/>
-          <w:szCs w:val="32"/>
+          <w:sz w:val="28"/>
+          <w:szCs w:val="28"/>
         </w:rPr>
         <w:t xml:space="preserve"> TỔNG KẾT </w:t>
       </w:r>
@@ -15852,6 +15643,7 @@
           <w:szCs w:val="28"/>
           <w:lang w:val="vi-VN"/>
         </w:rPr>
+        <w:lastRenderedPageBreak/>
         <w:t>Trong chương 4, nhóm sinh viên đã trình bày về cách thức cài đặt và triển khai cho các thành phần bao gồm hệ thống dịch máy, trang web chạy thử API của hệ thống. Nội dung chi tiết cho một số phần cài đặt được nhóm sinh viên trình bày chi tiết ở phần phụ lục, chương 5 sẽ là các tổng kết về quá trình thược hiện luận văn của nhóm sinh viên.</w:t>
       </w:r>
     </w:p>

</xml_diff>